<commit_message>
add how to add aah keys
</commit_message>
<xml_diff>
--- a/study note.docx
+++ b/study note.docx
@@ -1,6 +1,6 @@
 
 <file path=word/document.xml><?xml version="1.0" encoding="utf-8"?>
-<w:document xmlns:wpc="http://schemas.microsoft.com/office/word/2010/wordprocessingCanvas" xmlns:cx="http://schemas.microsoft.com/office/drawing/2014/chartex" xmlns:cx1="http://schemas.microsoft.com/office/drawing/2015/9/8/chartex" xmlns:cx2="http://schemas.microsoft.com/office/drawing/2015/10/21/chartex" xmlns:cx3="http://schemas.microsoft.com/office/drawing/2016/5/9/chartex" xmlns:cx4="http://schemas.microsoft.com/office/drawing/2016/5/10/chartex" xmlns:cx5="http://schemas.microsoft.com/office/drawing/2016/5/11/chartex" xmlns:cx6="http://schemas.microsoft.com/office/drawing/2016/5/12/chartex" xmlns:cx7="http://schemas.microsoft.com/office/drawing/2016/5/13/chartex" xmlns:cx8="http://schemas.microsoft.com/office/drawing/2016/5/14/chartex" xmlns:mc="http://schemas.openxmlformats.org/markup-compatibility/2006" xmlns:aink="http://schemas.microsoft.com/office/drawing/2016/ink" xmlns:am3d="http://schemas.microsoft.com/office/drawing/2017/model3d" xmlns:o="urn:schemas-microsoft-com:office:office" xmlns:r="http://schemas.openxmlformats.org/officeDocument/2006/relationships" xmlns:m="http://schemas.openxmlformats.org/officeDocument/2006/math" xmlns:v="urn:schemas-microsoft-com:vml" xmlns:wp14="http://schemas.microsoft.com/office/word/2010/wordprocessingDrawing" xmlns:wp="http://schemas.openxmlformats.org/drawingml/2006/wordprocessingDrawing" xmlns:w10="urn:schemas-microsoft-com:office:word" xmlns:w="http://schemas.openxmlformats.org/wordprocessingml/2006/main" xmlns:w14="http://schemas.microsoft.com/office/word/2010/wordml" xmlns:w15="http://schemas.microsoft.com/office/word/2012/wordml" xmlns:w16cid="http://schemas.microsoft.com/office/word/2016/wordml/cid" xmlns:w16se="http://schemas.microsoft.com/office/word/2015/wordml/symex" xmlns:wpg="http://schemas.microsoft.com/office/word/2010/wordprocessingGroup" xmlns:wpi="http://schemas.microsoft.com/office/word/2010/wordprocessingInk" xmlns:wne="http://schemas.microsoft.com/office/word/2006/wordml" xmlns:wps="http://schemas.microsoft.com/office/word/2010/wordprocessingShape" mc:Ignorable="w14 w15 w16se w16cid wp14">
+<w:document xmlns:wpc="http://schemas.microsoft.com/office/word/2010/wordprocessingCanvas" xmlns:mc="http://schemas.openxmlformats.org/markup-compatibility/2006" xmlns:o="urn:schemas-microsoft-com:office:office" xmlns:r="http://schemas.openxmlformats.org/officeDocument/2006/relationships" xmlns:m="http://schemas.openxmlformats.org/officeDocument/2006/math" xmlns:v="urn:schemas-microsoft-com:vml" xmlns:wp14="http://schemas.microsoft.com/office/word/2010/wordprocessingDrawing" xmlns:wp="http://schemas.openxmlformats.org/drawingml/2006/wordprocessingDrawing" xmlns:w10="urn:schemas-microsoft-com:office:word" xmlns:w="http://schemas.openxmlformats.org/wordprocessingml/2006/main" xmlns:w14="http://schemas.microsoft.com/office/word/2010/wordml" xmlns:w15="http://schemas.microsoft.com/office/word/2012/wordml" xmlns:wpg="http://schemas.microsoft.com/office/word/2010/wordprocessingGroup" xmlns:wpi="http://schemas.microsoft.com/office/word/2010/wordprocessingInk" xmlns:wne="http://schemas.microsoft.com/office/word/2006/wordml" xmlns:wps="http://schemas.microsoft.com/office/word/2010/wordprocessingShape" mc:Ignorable="w14 w15 wp14">
   <w:body>
     <w:p>
       <w:r>
@@ -63,13 +63,7 @@
         <w:t>init</w:t>
       </w:r>
     </w:p>
-    <w:p>
-      <w:pPr>
-        <w:rPr>
-          <w:rFonts w:hint="eastAsia"/>
-        </w:rPr>
-      </w:pPr>
-    </w:p>
+    <w:p/>
     <w:p>
       <w:r>
         <w:t>git add</w:t>
@@ -190,7 +184,7 @@
     <w:p/>
     <w:p>
       <w:pPr>
-        <w:pStyle w:val="a7"/>
+        <w:pStyle w:val="a5"/>
         <w:spacing w:line="300" w:lineRule="atLeast"/>
         <w:rPr>
           <w:rFonts w:ascii="Helvetica" w:hAnsi="Helvetica" w:cs="Helvetica"/>
@@ -261,7 +255,7 @@
     </w:p>
     <w:p>
       <w:pPr>
-        <w:pStyle w:val="a7"/>
+        <w:pStyle w:val="a5"/>
         <w:spacing w:line="300" w:lineRule="atLeast"/>
         <w:rPr>
           <w:rFonts w:ascii="Helvetica" w:hAnsi="Helvetica" w:cs="Helvetica"/>
@@ -365,11 +359,6 @@
       </w:r>
     </w:p>
     <w:p>
-      <w:pPr>
-        <w:rPr>
-          <w:rFonts w:hint="eastAsia"/>
-        </w:rPr>
-      </w:pPr>
       <w:r>
         <w:rPr>
           <w:rFonts w:hint="eastAsia"/>
@@ -502,6 +491,15 @@
         <w:t>git rm file</w:t>
       </w:r>
     </w:p>
+    <w:p>
+      <w:pPr>
+        <w:widowControl/>
+        <w:jc w:val="left"/>
+      </w:pPr>
+      <w:r>
+        <w:br w:type="page"/>
+      </w:r>
+    </w:p>
     <w:p/>
     <w:p>
       <w:r>
@@ -520,11 +518,6 @@
       </w:r>
     </w:p>
     <w:p>
-      <w:pPr>
-        <w:rPr>
-          <w:rFonts w:hint="eastAsia"/>
-        </w:rPr>
-      </w:pPr>
       <w:r>
         <w:t>ssh-keygen -t rsa -C “Kallyqi@outlook.com”</w:t>
       </w:r>
@@ -574,6 +567,345 @@
     <w:p>
       <w:pPr>
         <w:widowControl/>
+        <w:shd w:val="clear" w:color="auto" w:fill="FFFFFF"/>
+        <w:spacing w:before="225" w:after="225"/>
+        <w:jc w:val="left"/>
+        <w:rPr>
+          <w:rFonts w:ascii="Helvetica" w:eastAsia="宋体" w:hAnsi="Helvetica" w:cs="Helvetica"/>
+          <w:color w:val="666666"/>
+          <w:kern w:val="0"/>
+          <w:szCs w:val="21"/>
+        </w:rPr>
+      </w:pPr>
+      <w:r>
+        <w:rPr>
+          <w:rFonts w:ascii="Helvetica" w:eastAsia="宋体" w:hAnsi="Helvetica" w:cs="Helvetica"/>
+          <w:color w:val="666666"/>
+          <w:kern w:val="0"/>
+          <w:szCs w:val="21"/>
+        </w:rPr>
+        <w:t>在用户主目录里找到</w:t>
+      </w:r>
+      <w:r>
+        <w:rPr>
+          <w:rFonts w:ascii="Consolas" w:eastAsia="宋体" w:hAnsi="Consolas" w:cs="宋体"/>
+          <w:color w:val="DD0055"/>
+          <w:kern w:val="0"/>
+          <w:sz w:val="18"/>
+          <w:szCs w:val="18"/>
+          <w:bdr w:val="single" w:sz="6" w:space="0" w:color="DDDDDD" w:frame="1"/>
+          <w:shd w:val="clear" w:color="auto" w:fill="FAFAFA"/>
+        </w:rPr>
+        <w:t>.ssh</w:t>
+      </w:r>
+      <w:r>
+        <w:rPr>
+          <w:rFonts w:ascii="Helvetica" w:eastAsia="宋体" w:hAnsi="Helvetica" w:cs="Helvetica"/>
+          <w:color w:val="666666"/>
+          <w:kern w:val="0"/>
+          <w:szCs w:val="21"/>
+        </w:rPr>
+        <w:t>目录，里面有</w:t>
+      </w:r>
+      <w:r>
+        <w:rPr>
+          <w:rFonts w:ascii="Consolas" w:eastAsia="宋体" w:hAnsi="Consolas" w:cs="宋体"/>
+          <w:color w:val="DD0055"/>
+          <w:kern w:val="0"/>
+          <w:sz w:val="18"/>
+          <w:szCs w:val="18"/>
+          <w:bdr w:val="single" w:sz="6" w:space="0" w:color="DDDDDD" w:frame="1"/>
+          <w:shd w:val="clear" w:color="auto" w:fill="FAFAFA"/>
+        </w:rPr>
+        <w:t>id_rsa</w:t>
+      </w:r>
+      <w:r>
+        <w:rPr>
+          <w:rFonts w:ascii="Helvetica" w:eastAsia="宋体" w:hAnsi="Helvetica" w:cs="Helvetica"/>
+          <w:color w:val="666666"/>
+          <w:kern w:val="0"/>
+          <w:szCs w:val="21"/>
+        </w:rPr>
+        <w:t>和</w:t>
+      </w:r>
+      <w:r>
+        <w:rPr>
+          <w:rFonts w:ascii="Consolas" w:eastAsia="宋体" w:hAnsi="Consolas" w:cs="宋体"/>
+          <w:color w:val="DD0055"/>
+          <w:kern w:val="0"/>
+          <w:sz w:val="18"/>
+          <w:szCs w:val="18"/>
+          <w:bdr w:val="single" w:sz="6" w:space="0" w:color="DDDDDD" w:frame="1"/>
+          <w:shd w:val="clear" w:color="auto" w:fill="FAFAFA"/>
+        </w:rPr>
+        <w:t>id_rsa.pub</w:t>
+      </w:r>
+      <w:r>
+        <w:rPr>
+          <w:rFonts w:ascii="Helvetica" w:eastAsia="宋体" w:hAnsi="Helvetica" w:cs="Helvetica"/>
+          <w:color w:val="666666"/>
+          <w:kern w:val="0"/>
+          <w:szCs w:val="21"/>
+        </w:rPr>
+        <w:t>两个文件，这两个就是</w:t>
+      </w:r>
+      <w:r>
+        <w:rPr>
+          <w:rFonts w:ascii="Helvetica" w:eastAsia="宋体" w:hAnsi="Helvetica" w:cs="Helvetica"/>
+          <w:color w:val="666666"/>
+          <w:kern w:val="0"/>
+          <w:szCs w:val="21"/>
+        </w:rPr>
+        <w:t>SSH Key</w:t>
+      </w:r>
+      <w:r>
+        <w:rPr>
+          <w:rFonts w:ascii="Helvetica" w:eastAsia="宋体" w:hAnsi="Helvetica" w:cs="Helvetica"/>
+          <w:color w:val="666666"/>
+          <w:kern w:val="0"/>
+          <w:szCs w:val="21"/>
+        </w:rPr>
+        <w:t>的秘钥对，</w:t>
+      </w:r>
+      <w:r>
+        <w:rPr>
+          <w:rFonts w:ascii="Consolas" w:eastAsia="宋体" w:hAnsi="Consolas" w:cs="宋体"/>
+          <w:color w:val="DD0055"/>
+          <w:kern w:val="0"/>
+          <w:sz w:val="18"/>
+          <w:szCs w:val="18"/>
+          <w:bdr w:val="single" w:sz="6" w:space="0" w:color="DDDDDD" w:frame="1"/>
+          <w:shd w:val="clear" w:color="auto" w:fill="FAFAFA"/>
+        </w:rPr>
+        <w:t>id_rsa</w:t>
+      </w:r>
+      <w:r>
+        <w:rPr>
+          <w:rFonts w:ascii="Helvetica" w:eastAsia="宋体" w:hAnsi="Helvetica" w:cs="Helvetica"/>
+          <w:color w:val="666666"/>
+          <w:kern w:val="0"/>
+          <w:szCs w:val="21"/>
+        </w:rPr>
+        <w:t>是私钥，不能泄露出去，</w:t>
+      </w:r>
+      <w:r>
+        <w:rPr>
+          <w:rFonts w:ascii="Consolas" w:eastAsia="宋体" w:hAnsi="Consolas" w:cs="宋体"/>
+          <w:color w:val="DD0055"/>
+          <w:kern w:val="0"/>
+          <w:sz w:val="18"/>
+          <w:szCs w:val="18"/>
+          <w:bdr w:val="single" w:sz="6" w:space="0" w:color="DDDDDD" w:frame="1"/>
+          <w:shd w:val="clear" w:color="auto" w:fill="FAFAFA"/>
+        </w:rPr>
+        <w:t>id_rsa.pub</w:t>
+      </w:r>
+      <w:r>
+        <w:rPr>
+          <w:rFonts w:ascii="Helvetica" w:eastAsia="宋体" w:hAnsi="Helvetica" w:cs="Helvetica"/>
+          <w:color w:val="666666"/>
+          <w:kern w:val="0"/>
+          <w:szCs w:val="21"/>
+        </w:rPr>
+        <w:t>是公钥，可以放心地告诉任何人。</w:t>
+      </w:r>
+    </w:p>
+    <w:p>
+      <w:pPr>
+        <w:widowControl/>
+        <w:shd w:val="clear" w:color="auto" w:fill="FFFFFF"/>
+        <w:spacing w:before="225" w:after="225"/>
+        <w:jc w:val="left"/>
+        <w:rPr>
+          <w:rFonts w:ascii="Helvetica" w:eastAsia="宋体" w:hAnsi="Helvetica" w:cs="Helvetica"/>
+          <w:color w:val="666666"/>
+          <w:kern w:val="0"/>
+          <w:szCs w:val="21"/>
+        </w:rPr>
+      </w:pPr>
+      <w:r>
+        <w:rPr>
+          <w:rFonts w:ascii="Helvetica" w:eastAsia="宋体" w:hAnsi="Helvetica" w:cs="Helvetica" w:hint="eastAsia"/>
+          <w:color w:val="666666"/>
+          <w:kern w:val="0"/>
+          <w:szCs w:val="21"/>
+        </w:rPr>
+        <w:t>2.</w:t>
+      </w:r>
+      <w:bookmarkStart w:id="0" w:name="_GoBack"/>
+      <w:bookmarkEnd w:id="0"/>
+      <w:r>
+        <w:rPr>
+          <w:rFonts w:ascii="Helvetica" w:eastAsia="宋体" w:hAnsi="Helvetica" w:cs="Helvetica"/>
+          <w:color w:val="666666"/>
+          <w:kern w:val="0"/>
+          <w:szCs w:val="21"/>
+        </w:rPr>
+        <w:t>登陆</w:t>
+      </w:r>
+      <w:r>
+        <w:rPr>
+          <w:rFonts w:ascii="Helvetica" w:eastAsia="宋体" w:hAnsi="Helvetica" w:cs="Helvetica"/>
+          <w:color w:val="666666"/>
+          <w:kern w:val="0"/>
+          <w:szCs w:val="21"/>
+        </w:rPr>
+        <w:t>GitHub</w:t>
+      </w:r>
+      <w:r>
+        <w:rPr>
+          <w:rFonts w:ascii="Helvetica" w:eastAsia="宋体" w:hAnsi="Helvetica" w:cs="Helvetica"/>
+          <w:color w:val="666666"/>
+          <w:kern w:val="0"/>
+          <w:szCs w:val="21"/>
+        </w:rPr>
+        <w:t>，打开</w:t>
+      </w:r>
+      <w:r>
+        <w:rPr>
+          <w:rFonts w:ascii="Helvetica" w:eastAsia="宋体" w:hAnsi="Helvetica" w:cs="Helvetica"/>
+          <w:color w:val="666666"/>
+          <w:kern w:val="0"/>
+          <w:szCs w:val="21"/>
+        </w:rPr>
+        <w:t>“Account settings”</w:t>
+      </w:r>
+      <w:r>
+        <w:rPr>
+          <w:rFonts w:ascii="Helvetica" w:eastAsia="宋体" w:hAnsi="Helvetica" w:cs="Helvetica"/>
+          <w:color w:val="666666"/>
+          <w:kern w:val="0"/>
+          <w:szCs w:val="21"/>
+        </w:rPr>
+        <w:t>，</w:t>
+      </w:r>
+      <w:r>
+        <w:rPr>
+          <w:rFonts w:ascii="Helvetica" w:eastAsia="宋体" w:hAnsi="Helvetica" w:cs="Helvetica"/>
+          <w:color w:val="666666"/>
+          <w:kern w:val="0"/>
+          <w:szCs w:val="21"/>
+        </w:rPr>
+        <w:t>“SSH Keys”</w:t>
+      </w:r>
+      <w:r>
+        <w:rPr>
+          <w:rFonts w:ascii="Helvetica" w:eastAsia="宋体" w:hAnsi="Helvetica" w:cs="Helvetica"/>
+          <w:color w:val="666666"/>
+          <w:kern w:val="0"/>
+          <w:szCs w:val="21"/>
+        </w:rPr>
+        <w:t>页面：</w:t>
+      </w:r>
+    </w:p>
+    <w:p>
+      <w:pPr>
+        <w:widowControl/>
+        <w:shd w:val="clear" w:color="auto" w:fill="FFFFFF"/>
+        <w:spacing w:before="225" w:after="225"/>
+        <w:jc w:val="left"/>
+        <w:rPr>
+          <w:rFonts w:ascii="Helvetica" w:eastAsia="宋体" w:hAnsi="Helvetica" w:cs="Helvetica"/>
+          <w:color w:val="666666"/>
+          <w:kern w:val="0"/>
+          <w:szCs w:val="21"/>
+        </w:rPr>
+      </w:pPr>
+      <w:r>
+        <w:rPr>
+          <w:rFonts w:ascii="Helvetica" w:eastAsia="宋体" w:hAnsi="Helvetica" w:cs="Helvetica"/>
+          <w:color w:val="666666"/>
+          <w:kern w:val="0"/>
+          <w:szCs w:val="21"/>
+        </w:rPr>
+        <w:t>然后，点</w:t>
+      </w:r>
+      <w:r>
+        <w:rPr>
+          <w:rFonts w:ascii="Helvetica" w:eastAsia="宋体" w:hAnsi="Helvetica" w:cs="Helvetica"/>
+          <w:color w:val="666666"/>
+          <w:kern w:val="0"/>
+          <w:szCs w:val="21"/>
+        </w:rPr>
+        <w:t>“Add SSH Key”</w:t>
+      </w:r>
+      <w:r>
+        <w:rPr>
+          <w:rFonts w:ascii="Helvetica" w:eastAsia="宋体" w:hAnsi="Helvetica" w:cs="Helvetica"/>
+          <w:color w:val="666666"/>
+          <w:kern w:val="0"/>
+          <w:szCs w:val="21"/>
+        </w:rPr>
+        <w:t>，填上任意</w:t>
+      </w:r>
+      <w:r>
+        <w:rPr>
+          <w:rFonts w:ascii="Helvetica" w:eastAsia="宋体" w:hAnsi="Helvetica" w:cs="Helvetica"/>
+          <w:color w:val="666666"/>
+          <w:kern w:val="0"/>
+          <w:szCs w:val="21"/>
+        </w:rPr>
+        <w:t>Title</w:t>
+      </w:r>
+      <w:r>
+        <w:rPr>
+          <w:rFonts w:ascii="Helvetica" w:eastAsia="宋体" w:hAnsi="Helvetica" w:cs="Helvetica"/>
+          <w:color w:val="666666"/>
+          <w:kern w:val="0"/>
+          <w:szCs w:val="21"/>
+        </w:rPr>
+        <w:t>，在</w:t>
+      </w:r>
+      <w:r>
+        <w:rPr>
+          <w:rFonts w:ascii="Helvetica" w:eastAsia="宋体" w:hAnsi="Helvetica" w:cs="Helvetica"/>
+          <w:color w:val="666666"/>
+          <w:kern w:val="0"/>
+          <w:szCs w:val="21"/>
+        </w:rPr>
+        <w:t>Key</w:t>
+      </w:r>
+      <w:r>
+        <w:rPr>
+          <w:rFonts w:ascii="Helvetica" w:eastAsia="宋体" w:hAnsi="Helvetica" w:cs="Helvetica"/>
+          <w:color w:val="666666"/>
+          <w:kern w:val="0"/>
+          <w:szCs w:val="21"/>
+        </w:rPr>
+        <w:t>文本框里粘贴</w:t>
+      </w:r>
+      <w:r>
+        <w:rPr>
+          <w:rFonts w:ascii="Consolas" w:eastAsia="宋体" w:hAnsi="Consolas" w:cs="宋体"/>
+          <w:color w:val="DD0055"/>
+          <w:kern w:val="0"/>
+          <w:sz w:val="18"/>
+          <w:szCs w:val="18"/>
+          <w:bdr w:val="single" w:sz="6" w:space="0" w:color="DDDDDD" w:frame="1"/>
+          <w:shd w:val="clear" w:color="auto" w:fill="FAFAFA"/>
+        </w:rPr>
+        <w:t>id_rsa.pub</w:t>
+      </w:r>
+      <w:r>
+        <w:rPr>
+          <w:rFonts w:ascii="Helvetica" w:eastAsia="宋体" w:hAnsi="Helvetica" w:cs="Helvetica"/>
+          <w:color w:val="666666"/>
+          <w:kern w:val="0"/>
+          <w:szCs w:val="21"/>
+        </w:rPr>
+        <w:t>文件的内容</w:t>
+      </w:r>
+    </w:p>
+    <w:p>
+      <w:pPr>
+        <w:rPr>
+          <w:rFonts w:hint="eastAsia"/>
+        </w:rPr>
+      </w:pPr>
+    </w:p>
+    <w:p>
+      <w:pPr>
+        <w:widowControl/>
         <w:tabs>
           <w:tab w:val="left" w:pos="916"/>
           <w:tab w:val="left" w:pos="1832"/>
@@ -594,7 +926,46 @@
         </w:tabs>
         <w:jc w:val="left"/>
         <w:rPr>
+          <w:rFonts w:ascii="Consolas" w:eastAsia="宋体" w:hAnsi="Consolas" w:cs="宋体"/>
+          <w:color w:val="24292E"/>
+          <w:kern w:val="0"/>
+          <w:szCs w:val="21"/>
+        </w:rPr>
+      </w:pPr>
+      <w:r>
+        <w:rPr>
           <w:rFonts w:ascii="Consolas" w:eastAsia="宋体" w:hAnsi="Consolas" w:cs="宋体" w:hint="eastAsia"/>
+          <w:color w:val="24292E"/>
+          <w:kern w:val="0"/>
+          <w:szCs w:val="21"/>
+        </w:rPr>
+        <w:t>连接远程已创建的仓库</w:t>
+      </w:r>
+    </w:p>
+    <w:p>
+      <w:pPr>
+        <w:widowControl/>
+        <w:tabs>
+          <w:tab w:val="left" w:pos="916"/>
+          <w:tab w:val="left" w:pos="1832"/>
+          <w:tab w:val="left" w:pos="2748"/>
+          <w:tab w:val="left" w:pos="3664"/>
+          <w:tab w:val="left" w:pos="4580"/>
+          <w:tab w:val="left" w:pos="5496"/>
+          <w:tab w:val="left" w:pos="6412"/>
+          <w:tab w:val="left" w:pos="7328"/>
+          <w:tab w:val="left" w:pos="8244"/>
+          <w:tab w:val="left" w:pos="9160"/>
+          <w:tab w:val="left" w:pos="10076"/>
+          <w:tab w:val="left" w:pos="10992"/>
+          <w:tab w:val="left" w:pos="11908"/>
+          <w:tab w:val="left" w:pos="12824"/>
+          <w:tab w:val="left" w:pos="13740"/>
+          <w:tab w:val="left" w:pos="14656"/>
+        </w:tabs>
+        <w:jc w:val="left"/>
+        <w:rPr>
+          <w:rFonts w:ascii="Consolas" w:eastAsia="宋体" w:hAnsi="Consolas" w:cs="宋体"/>
           <w:color w:val="24292E"/>
           <w:kern w:val="0"/>
           <w:szCs w:val="21"/>
@@ -654,6 +1025,7 @@
     </w:p>
     <w:p>
       <w:r>
+        <w:lastRenderedPageBreak/>
         <w:t>Kally@DESKTOP-RNRC1K2 MINGW64 /f/learngit (master)</w:t>
       </w:r>
     </w:p>
@@ -671,6 +1043,12 @@
           <w:rFonts w:hint="eastAsia"/>
         </w:rPr>
         <w:t>把本地的master</w:t>
+      </w:r>
+      <w:r>
+        <w:rPr>
+          <w:rFonts w:hint="eastAsia"/>
+        </w:rPr>
+        <w:t>推到远程仓库</w:t>
       </w:r>
     </w:p>
     <w:p/>
@@ -681,20 +1059,19 @@
         <w:spacing w:before="100" w:beforeAutospacing="1" w:after="100" w:afterAutospacing="1" w:line="300" w:lineRule="atLeast"/>
         <w:jc w:val="left"/>
         <w:rPr>
-          <w:rFonts w:ascii="Helvetica" w:eastAsia="宋体" w:hAnsi="Helvetica" w:cs="Helvetica" w:hint="eastAsia"/>
-          <w:color w:val="666666"/>
-          <w:kern w:val="0"/>
-          <w:szCs w:val="21"/>
-        </w:rPr>
-      </w:pPr>
-      <w:r>
-        <w:rPr>
-          <w:rFonts w:ascii="Helvetica" w:eastAsia="宋体" w:hAnsi="Helvetica" w:cs="Helvetica"/>
-          <w:color w:val="666666"/>
-          <w:kern w:val="0"/>
-          <w:szCs w:val="21"/>
-        </w:rPr>
-        <w:lastRenderedPageBreak/>
+          <w:rFonts w:ascii="Helvetica" w:eastAsia="宋体" w:hAnsi="Helvetica" w:cs="Helvetica"/>
+          <w:color w:val="666666"/>
+          <w:kern w:val="0"/>
+          <w:szCs w:val="21"/>
+        </w:rPr>
+      </w:pPr>
+      <w:r>
+        <w:rPr>
+          <w:rFonts w:ascii="Helvetica" w:eastAsia="宋体" w:hAnsi="Helvetica" w:cs="Helvetica"/>
+          <w:color w:val="666666"/>
+          <w:kern w:val="0"/>
+          <w:szCs w:val="21"/>
+        </w:rPr>
         <w:t>创建</w:t>
       </w:r>
       <w:r>
@@ -1313,7 +1690,7 @@
     </w:p>
     <w:p>
       <w:pPr>
-        <w:pStyle w:val="a7"/>
+        <w:pStyle w:val="a5"/>
         <w:spacing w:line="300" w:lineRule="atLeast"/>
         <w:rPr>
           <w:rFonts w:ascii="Helvetica" w:hAnsi="Helvetica" w:cs="Helvetica"/>
@@ -1343,7 +1720,7 @@
     </w:p>
     <w:p>
       <w:pPr>
-        <w:pStyle w:val="a7"/>
+        <w:pStyle w:val="a5"/>
         <w:spacing w:line="300" w:lineRule="atLeast"/>
         <w:rPr>
           <w:rFonts w:ascii="Helvetica" w:hAnsi="Helvetica" w:cs="Helvetica"/>
@@ -1371,7 +1748,7 @@
     </w:p>
     <w:p>
       <w:pPr>
-        <w:pStyle w:val="a7"/>
+        <w:pStyle w:val="a5"/>
         <w:spacing w:line="300" w:lineRule="atLeast"/>
         <w:rPr>
           <w:rFonts w:ascii="Helvetica" w:hAnsi="Helvetica" w:cs="Helvetica"/>
@@ -1399,7 +1776,7 @@
     </w:p>
     <w:p>
       <w:pPr>
-        <w:pStyle w:val="a7"/>
+        <w:pStyle w:val="a5"/>
         <w:spacing w:line="300" w:lineRule="atLeast"/>
         <w:rPr>
           <w:rFonts w:ascii="Helvetica" w:hAnsi="Helvetica" w:cs="Helvetica"/>
@@ -1427,7 +1804,7 @@
     </w:p>
     <w:p>
       <w:pPr>
-        <w:pStyle w:val="a7"/>
+        <w:pStyle w:val="a5"/>
         <w:spacing w:line="300" w:lineRule="atLeast"/>
         <w:rPr>
           <w:rFonts w:ascii="Helvetica" w:hAnsi="Helvetica" w:cs="Helvetica"/>
@@ -1473,7 +1850,7 @@
     </w:p>
     <w:p>
       <w:pPr>
-        <w:pStyle w:val="a7"/>
+        <w:pStyle w:val="a5"/>
         <w:spacing w:line="300" w:lineRule="atLeast"/>
         <w:rPr>
           <w:rFonts w:ascii="Helvetica" w:hAnsi="Helvetica" w:cs="Helvetica"/>
@@ -1501,7 +1878,7 @@
     </w:p>
     <w:p>
       <w:pPr>
-        <w:pStyle w:val="a7"/>
+        <w:pStyle w:val="a5"/>
         <w:spacing w:line="300" w:lineRule="atLeast"/>
         <w:rPr>
           <w:rFonts w:ascii="Helvetica" w:hAnsi="Helvetica" w:cs="Helvetica"/>
@@ -1541,6 +1918,7 @@
           <w:color w:val="666666"/>
           <w:szCs w:val="21"/>
         </w:rPr>
+        <w:lastRenderedPageBreak/>
         <w:t>用</w:t>
       </w:r>
       <w:r>
@@ -1675,7 +2053,6 @@
           <w:kern w:val="0"/>
           <w:szCs w:val="21"/>
         </w:rPr>
-        <w:lastRenderedPageBreak/>
         <w:t>通常，合并分支时，如果可能，</w:t>
       </w:r>
       <w:r>
@@ -3080,6 +3457,7 @@
           <w:kern w:val="0"/>
           <w:szCs w:val="21"/>
         </w:rPr>
+        <w:lastRenderedPageBreak/>
         <w:t>合并后，我们用</w:t>
       </w:r>
       <w:r>
@@ -3231,15 +3609,7 @@
           <w:rStyle w:val="HTML"/>
           <w:color w:val="444444"/>
         </w:rPr>
-        <w:lastRenderedPageBreak/>
-        <w:t>git stash list</w:t>
-      </w:r>
-      <w:r>
-        <w:rPr>
-          <w:rStyle w:val="HTML"/>
-          <w:color w:val="444444"/>
-        </w:rPr>
-        <w:t xml:space="preserve"> </w:t>
+        <w:t xml:space="preserve">git stash list </w:t>
       </w:r>
       <w:r>
         <w:rPr>
@@ -3252,7 +3622,7 @@
     </w:p>
     <w:p>
       <w:pPr>
-        <w:pStyle w:val="a7"/>
+        <w:pStyle w:val="a5"/>
         <w:spacing w:line="300" w:lineRule="atLeast"/>
         <w:rPr>
           <w:rFonts w:ascii="Helvetica" w:hAnsi="Helvetica" w:cs="Helvetica"/>
@@ -3323,11 +3693,11 @@
     </w:p>
     <w:p>
       <w:pPr>
-        <w:pStyle w:val="a7"/>
+        <w:pStyle w:val="a5"/>
         <w:spacing w:line="300" w:lineRule="atLeast"/>
         <w:rPr>
           <w:rStyle w:val="HTML"/>
-          <w:rFonts w:ascii="Helvetica" w:hAnsi="Helvetica" w:cs="Helvetica" w:hint="eastAsia"/>
+          <w:rFonts w:ascii="Helvetica" w:hAnsi="Helvetica" w:cs="Helvetica"/>
           <w:color w:val="666666"/>
           <w:sz w:val="21"/>
           <w:szCs w:val="21"/>
@@ -3392,14 +3762,7 @@
           <w:rStyle w:val="HTML"/>
           <w:color w:val="444444"/>
         </w:rPr>
-        <w:t>git stash pop</w:t>
-      </w:r>
-      <w:r>
-        <w:rPr>
-          <w:rStyle w:val="HTML"/>
-          <w:color w:val="444444"/>
-        </w:rPr>
-        <w:t xml:space="preserve"> </w:t>
+        <w:t xml:space="preserve">git stash pop </w:t>
       </w:r>
       <w:r>
         <w:rPr>
@@ -4825,6 +5188,7 @@
           <w:sz w:val="24"/>
           <w:szCs w:val="24"/>
         </w:rPr>
+        <w:lastRenderedPageBreak/>
         <w:t xml:space="preserve">   fc38031.</w:t>
       </w:r>
       <w:r>
@@ -5035,7 +5399,6 @@
           <w:kern w:val="0"/>
           <w:szCs w:val="21"/>
         </w:rPr>
-        <w:lastRenderedPageBreak/>
         <w:t>要查看远程库的信息，用</w:t>
       </w:r>
       <w:r>
@@ -5522,8 +5885,8 @@
           <w:szCs w:val="27"/>
         </w:rPr>
       </w:pPr>
-      <w:bookmarkStart w:id="0" w:name="#-E6-8E-A8-E9-80-81-E5-88-86-E6-94-AF"/>
-      <w:bookmarkEnd w:id="0"/>
+      <w:bookmarkStart w:id="1" w:name="#-E6-8E-A8-E9-80-81-E5-88-86-E6-94-AF"/>
+      <w:bookmarkEnd w:id="1"/>
       <w:r>
         <w:rPr>
           <w:rFonts w:ascii="Helvetica" w:eastAsia="宋体" w:hAnsi="Helvetica" w:cs="Helvetica"/>
@@ -5861,6 +6224,7 @@
           <w:kern w:val="0"/>
           <w:szCs w:val="21"/>
         </w:rPr>
+        <w:lastRenderedPageBreak/>
         <w:t>3.</w:t>
       </w:r>
       <w:r>
@@ -5930,8 +6294,6 @@
           <w:szCs w:val="21"/>
         </w:rPr>
       </w:pPr>
-      <w:bookmarkStart w:id="1" w:name="_GoBack"/>
-      <w:bookmarkEnd w:id="1"/>
       <w:r>
         <w:rPr>
           <w:rFonts w:ascii="Helvetica" w:eastAsia="宋体" w:hAnsi="Helvetica" w:cs="Helvetica" w:hint="eastAsia"/>
@@ -6046,7 +6408,6 @@
           <w:kern w:val="0"/>
           <w:szCs w:val="21"/>
         </w:rPr>
-        <w:lastRenderedPageBreak/>
         <w:t>多人协作时，大家都会往</w:t>
       </w:r>
       <w:r>
@@ -8096,6 +8457,7 @@
           <w:sz w:val="24"/>
           <w:szCs w:val="24"/>
         </w:rPr>
+        <w:lastRenderedPageBreak/>
         <w:t xml:space="preserve">Compressing objects: </w:t>
       </w:r>
       <w:r>
@@ -8639,7 +9001,6 @@
           <w:sz w:val="24"/>
           <w:szCs w:val="24"/>
         </w:rPr>
-        <w:lastRenderedPageBreak/>
         <w:t xml:space="preserve">$ git add hello.py </w:t>
       </w:r>
     </w:p>
@@ -10904,7 +11265,6 @@
           <w:sz w:val="24"/>
           <w:szCs w:val="24"/>
         </w:rPr>
-        <w:lastRenderedPageBreak/>
         <w:t xml:space="preserve">$ git branch </w:t>
       </w:r>
       <w:r>
@@ -12532,6 +12892,7 @@
           <w:kern w:val="0"/>
           <w:szCs w:val="21"/>
         </w:rPr>
+        <w:lastRenderedPageBreak/>
         <w:t>3</w:t>
       </w:r>
       <w:r>
@@ -12678,7 +13039,7 @@
         <w:spacing w:before="100" w:beforeAutospacing="1" w:after="100" w:afterAutospacing="1" w:line="300" w:lineRule="atLeast"/>
         <w:jc w:val="left"/>
         <w:rPr>
-          <w:rFonts w:ascii="Helvetica" w:eastAsia="宋体" w:hAnsi="Helvetica" w:cs="Helvetica" w:hint="eastAsia"/>
+          <w:rFonts w:ascii="Helvetica" w:eastAsia="宋体" w:hAnsi="Helvetica" w:cs="Helvetica"/>
           <w:color w:val="666666"/>
           <w:kern w:val="0"/>
           <w:szCs w:val="21"/>
@@ -12691,7 +13052,7 @@
         <w:spacing w:before="100" w:beforeAutospacing="1" w:after="100" w:afterAutospacing="1" w:line="300" w:lineRule="atLeast"/>
         <w:jc w:val="left"/>
         <w:rPr>
-          <w:rFonts w:ascii="Helvetica" w:eastAsia="宋体" w:hAnsi="Helvetica" w:cs="Helvetica" w:hint="eastAsia"/>
+          <w:rFonts w:ascii="Helvetica" w:eastAsia="宋体" w:hAnsi="Helvetica" w:cs="Helvetica"/>
           <w:color w:val="666666"/>
           <w:kern w:val="0"/>
           <w:szCs w:val="21"/>
@@ -12709,7 +13070,7 @@
 </file>
 
 <file path=word/endnotes.xml><?xml version="1.0" encoding="utf-8"?>
-<w:endnotes xmlns:wpc="http://schemas.microsoft.com/office/word/2010/wordprocessingCanvas" xmlns:cx="http://schemas.microsoft.com/office/drawing/2014/chartex" xmlns:cx1="http://schemas.microsoft.com/office/drawing/2015/9/8/chartex" xmlns:cx2="http://schemas.microsoft.com/office/drawing/2015/10/21/chartex" xmlns:cx3="http://schemas.microsoft.com/office/drawing/2016/5/9/chartex" xmlns:cx4="http://schemas.microsoft.com/office/drawing/2016/5/10/chartex" xmlns:cx5="http://schemas.microsoft.com/office/drawing/2016/5/11/chartex" xmlns:cx6="http://schemas.microsoft.com/office/drawing/2016/5/12/chartex" xmlns:cx7="http://schemas.microsoft.com/office/drawing/2016/5/13/chartex" xmlns:cx8="http://schemas.microsoft.com/office/drawing/2016/5/14/chartex" xmlns:mc="http://schemas.openxmlformats.org/markup-compatibility/2006" xmlns:aink="http://schemas.microsoft.com/office/drawing/2016/ink" xmlns:am3d="http://schemas.microsoft.com/office/drawing/2017/model3d" xmlns:o="urn:schemas-microsoft-com:office:office" xmlns:r="http://schemas.openxmlformats.org/officeDocument/2006/relationships" xmlns:m="http://schemas.openxmlformats.org/officeDocument/2006/math" xmlns:v="urn:schemas-microsoft-com:vml" xmlns:wp14="http://schemas.microsoft.com/office/word/2010/wordprocessingDrawing" xmlns:wp="http://schemas.openxmlformats.org/drawingml/2006/wordprocessingDrawing" xmlns:w10="urn:schemas-microsoft-com:office:word" xmlns:w="http://schemas.openxmlformats.org/wordprocessingml/2006/main" xmlns:w14="http://schemas.microsoft.com/office/word/2010/wordml" xmlns:w15="http://schemas.microsoft.com/office/word/2012/wordml" xmlns:w16cid="http://schemas.microsoft.com/office/word/2016/wordml/cid" xmlns:w16se="http://schemas.microsoft.com/office/word/2015/wordml/symex" xmlns:wpg="http://schemas.microsoft.com/office/word/2010/wordprocessingGroup" xmlns:wpi="http://schemas.microsoft.com/office/word/2010/wordprocessingInk" xmlns:wne="http://schemas.microsoft.com/office/word/2006/wordml" xmlns:wps="http://schemas.microsoft.com/office/word/2010/wordprocessingShape" mc:Ignorable="w14 w15 w16se w16cid wp14">
+<w:endnotes xmlns:wpc="http://schemas.microsoft.com/office/word/2010/wordprocessingCanvas" xmlns:mc="http://schemas.openxmlformats.org/markup-compatibility/2006" xmlns:o="urn:schemas-microsoft-com:office:office" xmlns:r="http://schemas.openxmlformats.org/officeDocument/2006/relationships" xmlns:m="http://schemas.openxmlformats.org/officeDocument/2006/math" xmlns:v="urn:schemas-microsoft-com:vml" xmlns:wp14="http://schemas.microsoft.com/office/word/2010/wordprocessingDrawing" xmlns:wp="http://schemas.openxmlformats.org/drawingml/2006/wordprocessingDrawing" xmlns:w10="urn:schemas-microsoft-com:office:word" xmlns:w="http://schemas.openxmlformats.org/wordprocessingml/2006/main" xmlns:w14="http://schemas.microsoft.com/office/word/2010/wordml" xmlns:w15="http://schemas.microsoft.com/office/word/2012/wordml" xmlns:wpg="http://schemas.microsoft.com/office/word/2010/wordprocessingGroup" xmlns:wpi="http://schemas.microsoft.com/office/word/2010/wordprocessingInk" xmlns:wne="http://schemas.microsoft.com/office/word/2006/wordml" xmlns:wps="http://schemas.microsoft.com/office/word/2010/wordprocessingShape" mc:Ignorable="w14 w15 wp14">
   <w:endnote w:type="separator" w:id="-1">
     <w:p>
       <w:r>
@@ -12728,7 +13089,7 @@
 </file>
 
 <file path=word/footnotes.xml><?xml version="1.0" encoding="utf-8"?>
-<w:footnotes xmlns:wpc="http://schemas.microsoft.com/office/word/2010/wordprocessingCanvas" xmlns:cx="http://schemas.microsoft.com/office/drawing/2014/chartex" xmlns:cx1="http://schemas.microsoft.com/office/drawing/2015/9/8/chartex" xmlns:cx2="http://schemas.microsoft.com/office/drawing/2015/10/21/chartex" xmlns:cx3="http://schemas.microsoft.com/office/drawing/2016/5/9/chartex" xmlns:cx4="http://schemas.microsoft.com/office/drawing/2016/5/10/chartex" xmlns:cx5="http://schemas.microsoft.com/office/drawing/2016/5/11/chartex" xmlns:cx6="http://schemas.microsoft.com/office/drawing/2016/5/12/chartex" xmlns:cx7="http://schemas.microsoft.com/office/drawing/2016/5/13/chartex" xmlns:cx8="http://schemas.microsoft.com/office/drawing/2016/5/14/chartex" xmlns:mc="http://schemas.openxmlformats.org/markup-compatibility/2006" xmlns:aink="http://schemas.microsoft.com/office/drawing/2016/ink" xmlns:am3d="http://schemas.microsoft.com/office/drawing/2017/model3d" xmlns:o="urn:schemas-microsoft-com:office:office" xmlns:r="http://schemas.openxmlformats.org/officeDocument/2006/relationships" xmlns:m="http://schemas.openxmlformats.org/officeDocument/2006/math" xmlns:v="urn:schemas-microsoft-com:vml" xmlns:wp14="http://schemas.microsoft.com/office/word/2010/wordprocessingDrawing" xmlns:wp="http://schemas.openxmlformats.org/drawingml/2006/wordprocessingDrawing" xmlns:w10="urn:schemas-microsoft-com:office:word" xmlns:w="http://schemas.openxmlformats.org/wordprocessingml/2006/main" xmlns:w14="http://schemas.microsoft.com/office/word/2010/wordml" xmlns:w15="http://schemas.microsoft.com/office/word/2012/wordml" xmlns:w16cid="http://schemas.microsoft.com/office/word/2016/wordml/cid" xmlns:w16se="http://schemas.microsoft.com/office/word/2015/wordml/symex" xmlns:wpg="http://schemas.microsoft.com/office/word/2010/wordprocessingGroup" xmlns:wpi="http://schemas.microsoft.com/office/word/2010/wordprocessingInk" xmlns:wne="http://schemas.microsoft.com/office/word/2006/wordml" xmlns:wps="http://schemas.microsoft.com/office/word/2010/wordprocessingShape" mc:Ignorable="w14 w15 w16se w16cid wp14">
+<w:footnotes xmlns:wpc="http://schemas.microsoft.com/office/word/2010/wordprocessingCanvas" xmlns:mc="http://schemas.openxmlformats.org/markup-compatibility/2006" xmlns:o="urn:schemas-microsoft-com:office:office" xmlns:r="http://schemas.openxmlformats.org/officeDocument/2006/relationships" xmlns:m="http://schemas.openxmlformats.org/officeDocument/2006/math" xmlns:v="urn:schemas-microsoft-com:vml" xmlns:wp14="http://schemas.microsoft.com/office/word/2010/wordprocessingDrawing" xmlns:wp="http://schemas.openxmlformats.org/drawingml/2006/wordprocessingDrawing" xmlns:w10="urn:schemas-microsoft-com:office:word" xmlns:w="http://schemas.openxmlformats.org/wordprocessingml/2006/main" xmlns:w14="http://schemas.microsoft.com/office/word/2010/wordml" xmlns:w15="http://schemas.microsoft.com/office/word/2012/wordml" xmlns:wpg="http://schemas.microsoft.com/office/word/2010/wordprocessingGroup" xmlns:wpi="http://schemas.microsoft.com/office/word/2010/wordprocessingInk" xmlns:wne="http://schemas.microsoft.com/office/word/2006/wordml" xmlns:wps="http://schemas.microsoft.com/office/word/2010/wordprocessingShape" mc:Ignorable="w14 w15 wp14">
   <w:footnote w:type="separator" w:id="-1">
     <w:p>
       <w:r>
@@ -12747,7 +13108,7 @@
 </file>
 
 <file path=word/numbering.xml><?xml version="1.0" encoding="utf-8"?>
-<w:numbering xmlns:wpc="http://schemas.microsoft.com/office/word/2010/wordprocessingCanvas" xmlns:cx="http://schemas.microsoft.com/office/drawing/2014/chartex" xmlns:cx1="http://schemas.microsoft.com/office/drawing/2015/9/8/chartex" xmlns:cx2="http://schemas.microsoft.com/office/drawing/2015/10/21/chartex" xmlns:cx3="http://schemas.microsoft.com/office/drawing/2016/5/9/chartex" xmlns:cx4="http://schemas.microsoft.com/office/drawing/2016/5/10/chartex" xmlns:cx5="http://schemas.microsoft.com/office/drawing/2016/5/11/chartex" xmlns:cx6="http://schemas.microsoft.com/office/drawing/2016/5/12/chartex" xmlns:cx7="http://schemas.microsoft.com/office/drawing/2016/5/13/chartex" xmlns:cx8="http://schemas.microsoft.com/office/drawing/2016/5/14/chartex" xmlns:mc="http://schemas.openxmlformats.org/markup-compatibility/2006" xmlns:aink="http://schemas.microsoft.com/office/drawing/2016/ink" xmlns:am3d="http://schemas.microsoft.com/office/drawing/2017/model3d" xmlns:o="urn:schemas-microsoft-com:office:office" xmlns:r="http://schemas.openxmlformats.org/officeDocument/2006/relationships" xmlns:m="http://schemas.openxmlformats.org/officeDocument/2006/math" xmlns:v="urn:schemas-microsoft-com:vml" xmlns:wp14="http://schemas.microsoft.com/office/word/2010/wordprocessingDrawing" xmlns:wp="http://schemas.openxmlformats.org/drawingml/2006/wordprocessingDrawing" xmlns:w10="urn:schemas-microsoft-com:office:word" xmlns:w="http://schemas.openxmlformats.org/wordprocessingml/2006/main" xmlns:w14="http://schemas.microsoft.com/office/word/2010/wordml" xmlns:w15="http://schemas.microsoft.com/office/word/2012/wordml" xmlns:w16cid="http://schemas.microsoft.com/office/word/2016/wordml/cid" xmlns:w16se="http://schemas.microsoft.com/office/word/2015/wordml/symex" xmlns:wpg="http://schemas.microsoft.com/office/word/2010/wordprocessingGroup" xmlns:wpi="http://schemas.microsoft.com/office/word/2010/wordprocessingInk" xmlns:wne="http://schemas.microsoft.com/office/word/2006/wordml" xmlns:wps="http://schemas.microsoft.com/office/word/2010/wordprocessingShape" mc:Ignorable="w14 w15 w16se w16cid wp14">
+<w:numbering xmlns:wpc="http://schemas.microsoft.com/office/word/2010/wordprocessingCanvas" xmlns:mc="http://schemas.openxmlformats.org/markup-compatibility/2006" xmlns:o="urn:schemas-microsoft-com:office:office" xmlns:r="http://schemas.openxmlformats.org/officeDocument/2006/relationships" xmlns:m="http://schemas.openxmlformats.org/officeDocument/2006/math" xmlns:v="urn:schemas-microsoft-com:vml" xmlns:wp14="http://schemas.microsoft.com/office/word/2010/wordprocessingDrawing" xmlns:wp="http://schemas.openxmlformats.org/drawingml/2006/wordprocessingDrawing" xmlns:w10="urn:schemas-microsoft-com:office:word" xmlns:w="http://schemas.openxmlformats.org/wordprocessingml/2006/main" xmlns:w14="http://schemas.microsoft.com/office/word/2010/wordml" xmlns:w15="http://schemas.microsoft.com/office/word/2012/wordml" xmlns:wpg="http://schemas.microsoft.com/office/word/2010/wordprocessingGroup" xmlns:wpi="http://schemas.microsoft.com/office/word/2010/wordprocessingInk" xmlns:wne="http://schemas.microsoft.com/office/word/2006/wordml" xmlns:wps="http://schemas.microsoft.com/office/word/2010/wordprocessingShape" mc:Ignorable="w14 w15 wp14">
   <w:abstractNum w:abstractNumId="0" w15:restartNumberingAfterBreak="0">
     <w:nsid w:val="3C38652A"/>
     <w:multiLevelType w:val="multilevel"/>
@@ -13020,7 +13381,7 @@
 </file>
 
 <file path=word/styles.xml><?xml version="1.0" encoding="utf-8"?>
-<w:styles xmlns:mc="http://schemas.openxmlformats.org/markup-compatibility/2006" xmlns:r="http://schemas.openxmlformats.org/officeDocument/2006/relationships" xmlns:w="http://schemas.openxmlformats.org/wordprocessingml/2006/main" xmlns:w14="http://schemas.microsoft.com/office/word/2010/wordml" xmlns:w15="http://schemas.microsoft.com/office/word/2012/wordml" xmlns:w16cid="http://schemas.microsoft.com/office/word/2016/wordml/cid" xmlns:w16se="http://schemas.microsoft.com/office/word/2015/wordml/symex" mc:Ignorable="w14 w15 w16se w16cid">
+<w:styles xmlns:mc="http://schemas.openxmlformats.org/markup-compatibility/2006" xmlns:r="http://schemas.openxmlformats.org/officeDocument/2006/relationships" xmlns:w="http://schemas.openxmlformats.org/wordprocessingml/2006/main" xmlns:w14="http://schemas.microsoft.com/office/word/2010/wordml" xmlns:w15="http://schemas.microsoft.com/office/word/2012/wordml" mc:Ignorable="w14 w15">
   <w:docDefaults>
     <w:rPrDefault>
       <w:rPr>
@@ -13033,7 +13394,7 @@
     </w:rPrDefault>
     <w:pPrDefault/>
   </w:docDefaults>
-  <w:latentStyles w:defLockedState="0" w:defUIPriority="99" w:defSemiHidden="0" w:defUnhideWhenUsed="0" w:defQFormat="0" w:count="375">
+  <w:latentStyles w:defLockedState="0" w:defUIPriority="99" w:defSemiHidden="0" w:defUnhideWhenUsed="0" w:defQFormat="0" w:count="371">
     <w:lsdException w:name="Normal" w:uiPriority="0" w:qFormat="1"/>
     <w:lsdException w:name="heading 1" w:uiPriority="9" w:qFormat="1"/>
     <w:lsdException w:name="heading 2" w:semiHidden="1" w:uiPriority="9" w:unhideWhenUsed="1" w:qFormat="1"/>
@@ -13405,10 +13766,6 @@
     <w:lsdException w:name="List Table 5 Dark Accent 6" w:uiPriority="50"/>
     <w:lsdException w:name="List Table 6 Colorful Accent 6" w:uiPriority="51"/>
     <w:lsdException w:name="List Table 7 Colorful Accent 6" w:uiPriority="52"/>
-    <w:lsdException w:name="Mention" w:semiHidden="1" w:unhideWhenUsed="1"/>
-    <w:lsdException w:name="Smart Hyperlink" w:semiHidden="1" w:unhideWhenUsed="1"/>
-    <w:lsdException w:name="Hashtag" w:semiHidden="1" w:unhideWhenUsed="1"/>
-    <w:lsdException w:name="Unresolved Mention" w:semiHidden="1" w:unhideWhenUsed="1"/>
   </w:latentStyles>
   <w:style w:type="paragraph" w:default="1" w:styleId="a">
     <w:name w:val="Normal"/>
@@ -13422,7 +13779,7 @@
   <w:style w:type="paragraph" w:styleId="3">
     <w:name w:val="heading 3"/>
     <w:basedOn w:val="a"/>
-    <w:link w:val="30"/>
+    <w:link w:val="3Char"/>
     <w:uiPriority w:val="9"/>
     <w:qFormat/>
     <w:rsid w:val="00331DEE"/>
@@ -13443,7 +13800,7 @@
   <w:style w:type="paragraph" w:styleId="4">
     <w:name w:val="heading 4"/>
     <w:basedOn w:val="a"/>
-    <w:link w:val="40"/>
+    <w:link w:val="4Char"/>
     <w:uiPriority w:val="9"/>
     <w:qFormat/>
     <w:rsid w:val="00331DEE"/>
@@ -13491,7 +13848,7 @@
   <w:style w:type="paragraph" w:styleId="a3">
     <w:name w:val="header"/>
     <w:basedOn w:val="a"/>
-    <w:link w:val="a4"/>
+    <w:link w:val="Char"/>
     <w:uiPriority w:val="99"/>
     <w:unhideWhenUsed/>
     <w:rsid w:val="001A6281"/>
@@ -13511,8 +13868,8 @@
       <w:szCs w:val="18"/>
     </w:rPr>
   </w:style>
-  <w:style w:type="character" w:customStyle="1" w:styleId="a4">
-    <w:name w:val="页眉 字符"/>
+  <w:style w:type="character" w:customStyle="1" w:styleId="Char">
+    <w:name w:val="页眉 Char"/>
     <w:basedOn w:val="a0"/>
     <w:link w:val="a3"/>
     <w:uiPriority w:val="99"/>
@@ -13522,10 +13879,10 @@
       <w:szCs w:val="18"/>
     </w:rPr>
   </w:style>
-  <w:style w:type="paragraph" w:styleId="a5">
+  <w:style w:type="paragraph" w:styleId="a4">
     <w:name w:val="footer"/>
     <w:basedOn w:val="a"/>
-    <w:link w:val="a6"/>
+    <w:link w:val="Char0"/>
     <w:uiPriority w:val="99"/>
     <w:unhideWhenUsed/>
     <w:rsid w:val="001A6281"/>
@@ -13542,10 +13899,10 @@
       <w:szCs w:val="18"/>
     </w:rPr>
   </w:style>
-  <w:style w:type="character" w:customStyle="1" w:styleId="a6">
-    <w:name w:val="页脚 字符"/>
+  <w:style w:type="character" w:customStyle="1" w:styleId="Char0">
+    <w:name w:val="页脚 Char"/>
     <w:basedOn w:val="a0"/>
-    <w:link w:val="a5"/>
+    <w:link w:val="a4"/>
     <w:uiPriority w:val="99"/>
     <w:rsid w:val="001A6281"/>
     <w:rPr>
@@ -13566,7 +13923,7 @@
       <w:szCs w:val="24"/>
     </w:rPr>
   </w:style>
-  <w:style w:type="paragraph" w:styleId="a7">
+  <w:style w:type="paragraph" w:styleId="a5">
     <w:name w:val="Normal (Web)"/>
     <w:basedOn w:val="a"/>
     <w:uiPriority w:val="99"/>
@@ -13587,7 +13944,7 @@
   <w:style w:type="paragraph" w:styleId="HTML0">
     <w:name w:val="HTML Preformatted"/>
     <w:basedOn w:val="a"/>
-    <w:link w:val="HTML1"/>
+    <w:link w:val="HTMLChar"/>
     <w:uiPriority w:val="99"/>
     <w:semiHidden/>
     <w:unhideWhenUsed/>
@@ -13621,8 +13978,8 @@
       <w:szCs w:val="24"/>
     </w:rPr>
   </w:style>
-  <w:style w:type="character" w:customStyle="1" w:styleId="HTML1">
-    <w:name w:val="HTML 预设格式 字符"/>
+  <w:style w:type="character" w:customStyle="1" w:styleId="HTMLChar">
+    <w:name w:val="HTML 预设格式 Char"/>
     <w:basedOn w:val="a0"/>
     <w:link w:val="HTML0"/>
     <w:uiPriority w:val="99"/>
@@ -13650,8 +14007,8 @@
     <w:basedOn w:val="a0"/>
     <w:rsid w:val="00FD25FF"/>
   </w:style>
-  <w:style w:type="character" w:customStyle="1" w:styleId="30">
-    <w:name w:val="标题 3 字符"/>
+  <w:style w:type="character" w:customStyle="1" w:styleId="3Char">
+    <w:name w:val="标题 3 Char"/>
     <w:basedOn w:val="a0"/>
     <w:link w:val="3"/>
     <w:uiPriority w:val="9"/>
@@ -13664,8 +14021,8 @@
       <w:szCs w:val="27"/>
     </w:rPr>
   </w:style>
-  <w:style w:type="character" w:customStyle="1" w:styleId="40">
-    <w:name w:val="标题 4 字符"/>
+  <w:style w:type="character" w:customStyle="1" w:styleId="4Char">
+    <w:name w:val="标题 4 Char"/>
     <w:basedOn w:val="a0"/>
     <w:link w:val="4"/>
     <w:uiPriority w:val="9"/>
@@ -13678,7 +14035,7 @@
       <w:szCs w:val="24"/>
     </w:rPr>
   </w:style>
-  <w:style w:type="character" w:styleId="a8">
+  <w:style w:type="character" w:styleId="a6">
     <w:name w:val="Hyperlink"/>
     <w:basedOn w:val="a0"/>
     <w:uiPriority w:val="99"/>

</xml_diff>

<commit_message>
add how to add ssh keys and push to multiple remote repository
</commit_message>
<xml_diff>
--- a/study note.docx
+++ b/study note.docx
@@ -732,8 +732,6 @@
         </w:rPr>
         <w:t>2.</w:t>
       </w:r>
-      <w:bookmarkStart w:id="0" w:name="_GoBack"/>
-      <w:bookmarkEnd w:id="0"/>
       <w:r>
         <w:rPr>
           <w:rFonts w:ascii="Helvetica" w:eastAsia="宋体" w:hAnsi="Helvetica" w:cs="Helvetica"/>
@@ -897,11 +895,50 @@
       </w:r>
     </w:p>
     <w:p>
-      <w:pPr>
+      <w:r>
         <w:rPr>
           <w:rFonts w:hint="eastAsia"/>
         </w:rPr>
-      </w:pPr>
+        <w:t>用国内的coding码云之类同样粘贴id_rsa.pub文件内容</w:t>
+      </w:r>
+    </w:p>
+    <w:p/>
+    <w:p>
+      <w:pPr>
+        <w:rPr>
+          <w:rFonts w:hint="eastAsia"/>
+        </w:rPr>
+      </w:pPr>
+      <w:r>
+        <w:rPr>
+          <w:rFonts w:hint="eastAsia"/>
+        </w:rPr>
+        <w:t>本地的已有的仓库，再网站上创建一个最好同名的仓库，然后通过git</w:t>
+      </w:r>
+      <w:r>
+        <w:t xml:space="preserve"> </w:t>
+      </w:r>
+      <w:r>
+        <w:rPr>
+          <w:rFonts w:hint="eastAsia"/>
+        </w:rPr>
+        <w:t>remote</w:t>
+      </w:r>
+      <w:r>
+        <w:t xml:space="preserve"> </w:t>
+      </w:r>
+      <w:r>
+        <w:rPr>
+          <w:rFonts w:hint="eastAsia"/>
+        </w:rPr>
+        <w:t>add</w:t>
+      </w:r>
+      <w:r>
+        <w:rPr>
+          <w:rFonts w:hint="eastAsia"/>
+        </w:rPr>
+        <w:t>把它和远程库关联，如下：</w:t>
+      </w:r>
     </w:p>
     <w:p>
       <w:pPr>
@@ -986,6 +1023,7 @@
         <w:rPr>
           <w:noProof/>
         </w:rPr>
+        <w:lastRenderedPageBreak/>
         <w:drawing>
           <wp:inline distT="0" distB="0" distL="0" distR="0" wp14:anchorId="78F091AB" wp14:editId="3C5250F9">
             <wp:extent cx="3468543" cy="3552897"/>
@@ -1023,10 +1061,19 @@
         </w:drawing>
       </w:r>
     </w:p>
-    <w:p>
-      <w:r>
-        <w:lastRenderedPageBreak/>
-        <w:t>Kally@DESKTOP-RNRC1K2 MINGW64 /f/learngit (master)</w:t>
+    <w:p/>
+    <w:p>
+      <w:r>
+        <w:rPr>
+          <w:rFonts w:hint="eastAsia"/>
+        </w:rPr>
+        <w:t>把本地的master推到远程仓库</w:t>
+      </w:r>
+      <w:r>
+        <w:rPr>
+          <w:rFonts w:hint="eastAsia"/>
+        </w:rPr>
+        <w:t>用命令：</w:t>
       </w:r>
     </w:p>
     <w:p>
@@ -1038,21 +1085,317 @@
       </w:r>
     </w:p>
     <w:p>
-      <w:r>
+      <w:pPr>
         <w:rPr>
           <w:rFonts w:hint="eastAsia"/>
         </w:rPr>
-        <w:t>把本地的master</w:t>
-      </w:r>
+      </w:pPr>
+    </w:p>
+    <w:p/>
+    <w:p>
       <w:r>
         <w:rPr>
           <w:rFonts w:hint="eastAsia"/>
         </w:rPr>
-        <w:t>推到远程仓库</w:t>
+        <w:t>如果</w:t>
+      </w:r>
+      <w:r>
+        <w:rPr>
+          <w:rFonts w:hint="eastAsia"/>
+        </w:rPr>
+        <w:t>使用git</w:t>
+      </w:r>
+      <w:r>
+        <w:t xml:space="preserve"> </w:t>
+      </w:r>
+      <w:r>
+        <w:rPr>
+          <w:rFonts w:hint="eastAsia"/>
+        </w:rPr>
+        <w:t>remote</w:t>
+      </w:r>
+      <w:r>
+        <w:t xml:space="preserve"> </w:t>
+      </w:r>
+      <w:r>
+        <w:rPr>
+          <w:rFonts w:hint="eastAsia"/>
+        </w:rPr>
+        <w:t>add时报错</w:t>
+      </w:r>
+      <w:r>
+        <w:rPr>
+          <w:rFonts w:hint="eastAsia"/>
+        </w:rPr>
+        <w:t>：</w:t>
+      </w:r>
+    </w:p>
+    <w:p>
+      <w:r>
+        <w:t>git remote add origin git@gitee.com:liaoxuefeng/learngit.git</w:t>
+      </w:r>
+    </w:p>
+    <w:p>
+      <w:pPr>
+        <w:rPr>
+          <w:rFonts w:hint="eastAsia"/>
+        </w:rPr>
+      </w:pPr>
+      <w:r>
+        <w:t>fatal: remote origin already exists.</w:t>
+      </w:r>
+    </w:p>
+    <w:p>
+      <w:r>
+        <w:rPr>
+          <w:rFonts w:hint="eastAsia"/>
+        </w:rPr>
+        <w:t>说明本地仓库已经关联了一个名为origin的远程库，</w:t>
+      </w:r>
+      <w:r>
+        <w:rPr>
+          <w:rFonts w:hint="eastAsia"/>
+        </w:rPr>
+        <w:t>可以用</w:t>
+      </w:r>
+    </w:p>
+    <w:p>
+      <w:pPr>
+        <w:rPr>
+          <w:rFonts w:hint="eastAsia"/>
+        </w:rPr>
+      </w:pPr>
+      <w:r>
+        <w:rPr>
+          <w:rFonts w:hint="eastAsia"/>
+        </w:rPr>
+        <w:t>git</w:t>
+      </w:r>
+      <w:r>
+        <w:t xml:space="preserve"> </w:t>
+      </w:r>
+      <w:r>
+        <w:rPr>
+          <w:rFonts w:hint="eastAsia"/>
+        </w:rPr>
+        <w:t>remote</w:t>
+      </w:r>
+      <w:r>
+        <w:t xml:space="preserve"> rm origin</w:t>
+      </w:r>
+      <w:r>
+        <w:rPr>
+          <w:rFonts w:hint="eastAsia"/>
+        </w:rPr>
+        <w:t xml:space="preserve">删除原来关联的库 或者用不同的命名将同一个仓库关联到不同的远程仓库 </w:t>
+      </w:r>
+    </w:p>
+    <w:p>
+      <w:r>
+        <w:rPr>
+          <w:rFonts w:hint="eastAsia"/>
+        </w:rPr>
+        <w:t>关联后可用git</w:t>
+      </w:r>
+      <w:r>
+        <w:t xml:space="preserve"> </w:t>
+      </w:r>
+      <w:r>
+        <w:rPr>
+          <w:rFonts w:hint="eastAsia"/>
+        </w:rPr>
+        <w:t>remote</w:t>
+      </w:r>
+      <w:r>
+        <w:t xml:space="preserve"> –</w:t>
+      </w:r>
+      <w:r>
+        <w:rPr>
+          <w:rFonts w:hint="eastAsia"/>
+        </w:rPr>
+        <w:t>v</w:t>
+      </w:r>
+      <w:r>
+        <w:t xml:space="preserve"> </w:t>
+      </w:r>
+      <w:r>
+        <w:rPr>
+          <w:rFonts w:hint="eastAsia"/>
+        </w:rPr>
+        <w:t>查看远程库信息</w:t>
+      </w:r>
+    </w:p>
+    <w:p/>
+    <w:p>
+      <w:r>
+        <w:rPr>
+          <w:rFonts w:hint="eastAsia"/>
+        </w:rPr>
+        <w:t>例如：</w:t>
+      </w:r>
+    </w:p>
+    <w:p>
+      <w:r>
+        <w:rPr>
+          <w:rFonts w:hint="eastAsia"/>
+        </w:rPr>
+        <w:t>先删除已关联的名为</w:t>
+      </w:r>
+      <w:r>
+        <w:t>origin的远程库：</w:t>
+      </w:r>
+    </w:p>
+    <w:p/>
+    <w:p>
+      <w:r>
+        <w:t>git remote rm origin</w:t>
+      </w:r>
+    </w:p>
+    <w:p>
+      <w:r>
+        <w:rPr>
+          <w:rFonts w:hint="eastAsia"/>
+        </w:rPr>
+        <w:t>然后，先关联</w:t>
+      </w:r>
+      <w:r>
+        <w:t>GitHub的远程库：</w:t>
+      </w:r>
+    </w:p>
+    <w:p/>
+    <w:p>
+      <w:r>
+        <w:t>git remote add github git@github.com:michaelliao/learngit.git</w:t>
+      </w:r>
+    </w:p>
+    <w:p>
+      <w:r>
+        <w:rPr>
+          <w:rFonts w:hint="eastAsia"/>
+        </w:rPr>
+        <w:t>注意，远程库的名称叫</w:t>
+      </w:r>
+      <w:r>
+        <w:t>github，不叫origin了。</w:t>
+      </w:r>
+    </w:p>
+    <w:p/>
+    <w:p>
+      <w:r>
+        <w:rPr>
+          <w:rFonts w:hint="eastAsia"/>
+        </w:rPr>
+        <w:t>接着，再关联码云的远程库：</w:t>
+      </w:r>
+    </w:p>
+    <w:p/>
+    <w:p>
+      <w:r>
+        <w:t>git remote add gitee git@gitee.com:liaoxuefeng/learngit.git</w:t>
+      </w:r>
+    </w:p>
+    <w:p>
+      <w:r>
+        <w:rPr>
+          <w:rFonts w:hint="eastAsia"/>
+        </w:rPr>
+        <w:t>同样注意，远程库的名称叫</w:t>
+      </w:r>
+      <w:r>
+        <w:t>gitee，不叫origin。</w:t>
+      </w:r>
+    </w:p>
+    <w:p/>
+    <w:p>
+      <w:r>
+        <w:rPr>
+          <w:rFonts w:hint="eastAsia"/>
+        </w:rPr>
+        <w:t>现在，我们用</w:t>
+      </w:r>
+      <w:r>
+        <w:t>git remote -v查看远程库信息，可以看到两个远程库：</w:t>
+      </w:r>
+    </w:p>
+    <w:p/>
+    <w:p>
+      <w:r>
+        <w:t>git remote -v</w:t>
+      </w:r>
+    </w:p>
+    <w:p>
+      <w:r>
+        <w:t>gitee    git@gitee.com:liaoxuefeng/learngit.git (fetch)</w:t>
+      </w:r>
+    </w:p>
+    <w:p>
+      <w:r>
+        <w:t>gitee    git@gitee.com:liaoxuefeng/learngit.git (push)</w:t>
+      </w:r>
+    </w:p>
+    <w:p>
+      <w:r>
+        <w:t>github    git@github.com:michaelliao/learngit.git (fetch)</w:t>
+      </w:r>
+    </w:p>
+    <w:p>
+      <w:r>
+        <w:t>github    git@github.com:michaelliao/learngit.git (push)</w:t>
+      </w:r>
+    </w:p>
+    <w:p>
+      <w:r>
+        <w:rPr>
+          <w:rFonts w:hint="eastAsia"/>
+        </w:rPr>
+        <w:t>如果要推送到</w:t>
+      </w:r>
+      <w:r>
+        <w:t>GitHub，使用命令：</w:t>
+      </w:r>
+    </w:p>
+    <w:p/>
+    <w:p>
+      <w:r>
+        <w:t>git push github master</w:t>
+      </w:r>
+    </w:p>
+    <w:p>
+      <w:r>
+        <w:rPr>
+          <w:rFonts w:hint="eastAsia"/>
+        </w:rPr>
+        <w:t>如果要推送到码云，使用命令：</w:t>
+      </w:r>
+    </w:p>
+    <w:p/>
+    <w:p>
+      <w:r>
+        <w:t>git push gitee master</w:t>
       </w:r>
     </w:p>
     <w:p/>
     <w:p/>
+    <w:p>
+      <w:pPr>
+        <w:widowControl/>
+        <w:jc w:val="left"/>
+      </w:pPr>
+      <w:r>
+        <w:br w:type="page"/>
+      </w:r>
+    </w:p>
+    <w:p>
+      <w:r>
+        <w:rPr>
+          <w:rFonts w:hint="eastAsia"/>
+        </w:rPr>
+        <w:lastRenderedPageBreak/>
+        <w:t>分支管理</w:t>
+      </w:r>
+      <w:bookmarkStart w:id="0" w:name="_GoBack"/>
+      <w:bookmarkEnd w:id="0"/>
+    </w:p>
     <w:p>
       <w:pPr>
         <w:widowControl/>
@@ -1918,53 +2261,53 @@
           <w:color w:val="666666"/>
           <w:szCs w:val="21"/>
         </w:rPr>
+        <w:t>用</w:t>
+      </w:r>
+      <w:r>
+        <w:rPr>
+          <w:rStyle w:val="HTML"/>
+          <w:color w:val="666666"/>
+        </w:rPr>
+        <w:t>git log --graph</w:t>
+      </w:r>
+      <w:r>
+        <w:rPr>
+          <w:rFonts w:ascii="Helvetica" w:hAnsi="Helvetica" w:cs="Helvetica"/>
+          <w:color w:val="666666"/>
+          <w:szCs w:val="21"/>
+        </w:rPr>
+        <w:t>命令可以看到分支合并图。</w:t>
+      </w:r>
+    </w:p>
+    <w:p/>
+    <w:p>
+      <w:r>
+        <w:rPr>
+          <w:rFonts w:hint="eastAsia"/>
+        </w:rPr>
+        <w:t>冲突后：</w:t>
+      </w:r>
+    </w:p>
+    <w:p>
+      <w:pPr>
+        <w:widowControl/>
+        <w:spacing w:before="100" w:beforeAutospacing="1" w:after="100" w:afterAutospacing="1" w:line="300" w:lineRule="atLeast"/>
+        <w:jc w:val="left"/>
+        <w:rPr>
+          <w:rFonts w:ascii="Helvetica" w:eastAsia="宋体" w:hAnsi="Helvetica" w:cs="Helvetica"/>
+          <w:color w:val="666666"/>
+          <w:kern w:val="0"/>
+          <w:szCs w:val="21"/>
+        </w:rPr>
+      </w:pPr>
+      <w:r>
+        <w:rPr>
+          <w:rFonts w:ascii="Helvetica" w:eastAsia="宋体" w:hAnsi="Helvetica" w:cs="Helvetica"/>
+          <w:color w:val="666666"/>
+          <w:kern w:val="0"/>
+          <w:szCs w:val="21"/>
+        </w:rPr>
         <w:lastRenderedPageBreak/>
-        <w:t>用</w:t>
-      </w:r>
-      <w:r>
-        <w:rPr>
-          <w:rStyle w:val="HTML"/>
-          <w:color w:val="666666"/>
-        </w:rPr>
-        <w:t>git log --graph</w:t>
-      </w:r>
-      <w:r>
-        <w:rPr>
-          <w:rFonts w:ascii="Helvetica" w:hAnsi="Helvetica" w:cs="Helvetica"/>
-          <w:color w:val="666666"/>
-          <w:szCs w:val="21"/>
-        </w:rPr>
-        <w:t>命令可以看到分支合并图。</w:t>
-      </w:r>
-    </w:p>
-    <w:p/>
-    <w:p>
-      <w:r>
-        <w:rPr>
-          <w:rFonts w:hint="eastAsia"/>
-        </w:rPr>
-        <w:t>冲突后：</w:t>
-      </w:r>
-    </w:p>
-    <w:p>
-      <w:pPr>
-        <w:widowControl/>
-        <w:spacing w:before="100" w:beforeAutospacing="1" w:after="100" w:afterAutospacing="1" w:line="300" w:lineRule="atLeast"/>
-        <w:jc w:val="left"/>
-        <w:rPr>
-          <w:rFonts w:ascii="Helvetica" w:eastAsia="宋体" w:hAnsi="Helvetica" w:cs="Helvetica"/>
-          <w:color w:val="666666"/>
-          <w:kern w:val="0"/>
-          <w:szCs w:val="21"/>
-        </w:rPr>
-      </w:pPr>
-      <w:r>
-        <w:rPr>
-          <w:rFonts w:ascii="Helvetica" w:eastAsia="宋体" w:hAnsi="Helvetica" w:cs="Helvetica"/>
-          <w:color w:val="666666"/>
-          <w:kern w:val="0"/>
-          <w:szCs w:val="21"/>
-        </w:rPr>
         <w:t>Git</w:t>
       </w:r>
       <w:r>
@@ -3457,131 +3800,131 @@
           <w:kern w:val="0"/>
           <w:szCs w:val="21"/>
         </w:rPr>
+        <w:t>合并后，我们用</w:t>
+      </w:r>
+      <w:r>
+        <w:rPr>
+          <w:rFonts w:ascii="宋体" w:eastAsia="宋体" w:hAnsi="宋体" w:cs="宋体"/>
+          <w:color w:val="666666"/>
+          <w:kern w:val="0"/>
+          <w:sz w:val="24"/>
+          <w:szCs w:val="24"/>
+        </w:rPr>
+        <w:t>git log</w:t>
+      </w:r>
+      <w:r>
+        <w:rPr>
+          <w:rFonts w:ascii="Helvetica" w:eastAsia="宋体" w:hAnsi="Helvetica" w:cs="Helvetica"/>
+          <w:color w:val="666666"/>
+          <w:kern w:val="0"/>
+          <w:szCs w:val="21"/>
+        </w:rPr>
+        <w:t>看看分支历史</w:t>
+      </w:r>
+    </w:p>
+    <w:p>
+      <w:pPr>
+        <w:widowControl/>
+        <w:spacing w:before="100" w:beforeAutospacing="1" w:after="100" w:afterAutospacing="1" w:line="300" w:lineRule="atLeast"/>
+        <w:jc w:val="left"/>
+        <w:rPr>
+          <w:rFonts w:ascii="Helvetica" w:hAnsi="Helvetica" w:cs="Helvetica"/>
+          <w:color w:val="666666"/>
+          <w:szCs w:val="21"/>
+        </w:rPr>
+      </w:pPr>
+      <w:r>
+        <w:rPr>
+          <w:rFonts w:ascii="Helvetica" w:hAnsi="Helvetica" w:cs="Helvetica"/>
+          <w:color w:val="666666"/>
+          <w:szCs w:val="21"/>
+        </w:rPr>
+        <w:t>Git</w:t>
+      </w:r>
+      <w:r>
+        <w:rPr>
+          <w:rFonts w:ascii="Helvetica" w:hAnsi="Helvetica" w:cs="Helvetica"/>
+          <w:color w:val="666666"/>
+          <w:szCs w:val="21"/>
+        </w:rPr>
+        <w:t>还提供了一个</w:t>
+      </w:r>
+      <w:r>
+        <w:rPr>
+          <w:rStyle w:val="HTML"/>
+          <w:color w:val="666666"/>
+        </w:rPr>
+        <w:t>stash</w:t>
+      </w:r>
+      <w:r>
+        <w:rPr>
+          <w:rFonts w:ascii="Helvetica" w:hAnsi="Helvetica" w:cs="Helvetica"/>
+          <w:color w:val="666666"/>
+          <w:szCs w:val="21"/>
+        </w:rPr>
+        <w:t>功能，可以把当前工作现场</w:t>
+      </w:r>
+      <w:r>
+        <w:rPr>
+          <w:rFonts w:ascii="Helvetica" w:hAnsi="Helvetica" w:cs="Helvetica"/>
+          <w:color w:val="666666"/>
+          <w:szCs w:val="21"/>
+        </w:rPr>
+        <w:t>“</w:t>
+      </w:r>
+      <w:r>
+        <w:rPr>
+          <w:rFonts w:ascii="Helvetica" w:hAnsi="Helvetica" w:cs="Helvetica"/>
+          <w:color w:val="666666"/>
+          <w:szCs w:val="21"/>
+        </w:rPr>
+        <w:t>储藏</w:t>
+      </w:r>
+      <w:r>
+        <w:rPr>
+          <w:rFonts w:ascii="Helvetica" w:hAnsi="Helvetica" w:cs="Helvetica"/>
+          <w:color w:val="666666"/>
+          <w:szCs w:val="21"/>
+        </w:rPr>
+        <w:t>”</w:t>
+      </w:r>
+      <w:r>
+        <w:rPr>
+          <w:rFonts w:ascii="Helvetica" w:hAnsi="Helvetica" w:cs="Helvetica"/>
+          <w:color w:val="666666"/>
+          <w:szCs w:val="21"/>
+        </w:rPr>
+        <w:t>起来，等以后恢复现场后继续工作</w:t>
+      </w:r>
+      <w:r>
+        <w:rPr>
+          <w:rFonts w:ascii="Helvetica" w:hAnsi="Helvetica" w:cs="Helvetica" w:hint="eastAsia"/>
+          <w:color w:val="666666"/>
+          <w:szCs w:val="21"/>
+        </w:rPr>
+        <w:t>：</w:t>
+      </w:r>
+    </w:p>
+    <w:p>
+      <w:pPr>
+        <w:widowControl/>
+        <w:spacing w:before="100" w:beforeAutospacing="1" w:after="100" w:afterAutospacing="1" w:line="300" w:lineRule="atLeast"/>
+        <w:jc w:val="left"/>
+        <w:rPr>
+          <w:rFonts w:ascii="Helvetica" w:eastAsia="宋体" w:hAnsi="Helvetica" w:cs="Helvetica"/>
+          <w:color w:val="666666"/>
+          <w:kern w:val="0"/>
+          <w:szCs w:val="21"/>
+        </w:rPr>
+      </w:pPr>
+      <w:r>
+        <w:rPr>
+          <w:rFonts w:ascii="Helvetica" w:eastAsia="宋体" w:hAnsi="Helvetica" w:cs="Helvetica" w:hint="eastAsia"/>
+          <w:color w:val="666666"/>
+          <w:kern w:val="0"/>
+          <w:szCs w:val="21"/>
+        </w:rPr>
         <w:lastRenderedPageBreak/>
-        <w:t>合并后，我们用</w:t>
-      </w:r>
-      <w:r>
-        <w:rPr>
-          <w:rFonts w:ascii="宋体" w:eastAsia="宋体" w:hAnsi="宋体" w:cs="宋体"/>
-          <w:color w:val="666666"/>
-          <w:kern w:val="0"/>
-          <w:sz w:val="24"/>
-          <w:szCs w:val="24"/>
-        </w:rPr>
-        <w:t>git log</w:t>
-      </w:r>
-      <w:r>
-        <w:rPr>
-          <w:rFonts w:ascii="Helvetica" w:eastAsia="宋体" w:hAnsi="Helvetica" w:cs="Helvetica"/>
-          <w:color w:val="666666"/>
-          <w:kern w:val="0"/>
-          <w:szCs w:val="21"/>
-        </w:rPr>
-        <w:t>看看分支历史</w:t>
-      </w:r>
-    </w:p>
-    <w:p>
-      <w:pPr>
-        <w:widowControl/>
-        <w:spacing w:before="100" w:beforeAutospacing="1" w:after="100" w:afterAutospacing="1" w:line="300" w:lineRule="atLeast"/>
-        <w:jc w:val="left"/>
-        <w:rPr>
-          <w:rFonts w:ascii="Helvetica" w:hAnsi="Helvetica" w:cs="Helvetica"/>
-          <w:color w:val="666666"/>
-          <w:szCs w:val="21"/>
-        </w:rPr>
-      </w:pPr>
-      <w:r>
-        <w:rPr>
-          <w:rFonts w:ascii="Helvetica" w:hAnsi="Helvetica" w:cs="Helvetica"/>
-          <w:color w:val="666666"/>
-          <w:szCs w:val="21"/>
-        </w:rPr>
-        <w:t>Git</w:t>
-      </w:r>
-      <w:r>
-        <w:rPr>
-          <w:rFonts w:ascii="Helvetica" w:hAnsi="Helvetica" w:cs="Helvetica"/>
-          <w:color w:val="666666"/>
-          <w:szCs w:val="21"/>
-        </w:rPr>
-        <w:t>还提供了一个</w:t>
-      </w:r>
-      <w:r>
-        <w:rPr>
-          <w:rStyle w:val="HTML"/>
-          <w:color w:val="666666"/>
-        </w:rPr>
-        <w:t>stash</w:t>
-      </w:r>
-      <w:r>
-        <w:rPr>
-          <w:rFonts w:ascii="Helvetica" w:hAnsi="Helvetica" w:cs="Helvetica"/>
-          <w:color w:val="666666"/>
-          <w:szCs w:val="21"/>
-        </w:rPr>
-        <w:t>功能，可以把当前工作现场</w:t>
-      </w:r>
-      <w:r>
-        <w:rPr>
-          <w:rFonts w:ascii="Helvetica" w:hAnsi="Helvetica" w:cs="Helvetica"/>
-          <w:color w:val="666666"/>
-          <w:szCs w:val="21"/>
-        </w:rPr>
-        <w:t>“</w:t>
-      </w:r>
-      <w:r>
-        <w:rPr>
-          <w:rFonts w:ascii="Helvetica" w:hAnsi="Helvetica" w:cs="Helvetica"/>
-          <w:color w:val="666666"/>
-          <w:szCs w:val="21"/>
-        </w:rPr>
-        <w:t>储藏</w:t>
-      </w:r>
-      <w:r>
-        <w:rPr>
-          <w:rFonts w:ascii="Helvetica" w:hAnsi="Helvetica" w:cs="Helvetica"/>
-          <w:color w:val="666666"/>
-          <w:szCs w:val="21"/>
-        </w:rPr>
-        <w:t>”</w:t>
-      </w:r>
-      <w:r>
-        <w:rPr>
-          <w:rFonts w:ascii="Helvetica" w:hAnsi="Helvetica" w:cs="Helvetica"/>
-          <w:color w:val="666666"/>
-          <w:szCs w:val="21"/>
-        </w:rPr>
-        <w:t>起来，等以后恢复现场后继续工作</w:t>
-      </w:r>
-      <w:r>
-        <w:rPr>
-          <w:rFonts w:ascii="Helvetica" w:hAnsi="Helvetica" w:cs="Helvetica" w:hint="eastAsia"/>
-          <w:color w:val="666666"/>
-          <w:szCs w:val="21"/>
-        </w:rPr>
-        <w:t>：</w:t>
-      </w:r>
-    </w:p>
-    <w:p>
-      <w:pPr>
-        <w:widowControl/>
-        <w:spacing w:before="100" w:beforeAutospacing="1" w:after="100" w:afterAutospacing="1" w:line="300" w:lineRule="atLeast"/>
-        <w:jc w:val="left"/>
-        <w:rPr>
-          <w:rFonts w:ascii="Helvetica" w:eastAsia="宋体" w:hAnsi="Helvetica" w:cs="Helvetica"/>
-          <w:color w:val="666666"/>
-          <w:kern w:val="0"/>
-          <w:szCs w:val="21"/>
-        </w:rPr>
-      </w:pPr>
-      <w:r>
-        <w:rPr>
-          <w:rFonts w:ascii="Helvetica" w:eastAsia="宋体" w:hAnsi="Helvetica" w:cs="Helvetica" w:hint="eastAsia"/>
-          <w:color w:val="666666"/>
-          <w:kern w:val="0"/>
-          <w:szCs w:val="21"/>
-        </w:rPr>
         <w:t>g</w:t>
       </w:r>
       <w:r>
@@ -5188,7 +5531,6 @@
           <w:sz w:val="24"/>
           <w:szCs w:val="24"/>
         </w:rPr>
-        <w:lastRenderedPageBreak/>
         <w:t xml:space="preserve">   fc38031.</w:t>
       </w:r>
       <w:r>
@@ -5302,6 +5644,7 @@
           <w:kern w:val="0"/>
           <w:szCs w:val="21"/>
         </w:rPr>
+        <w:lastRenderedPageBreak/>
         <w:t>当你从远程仓库克隆时，实际上</w:t>
       </w:r>
       <w:r>
@@ -6224,7 +6567,6 @@
           <w:kern w:val="0"/>
           <w:szCs w:val="21"/>
         </w:rPr>
-        <w:lastRenderedPageBreak/>
         <w:t>3.</w:t>
       </w:r>
       <w:r>
@@ -6386,6 +6728,7 @@
           <w:sz w:val="27"/>
           <w:szCs w:val="27"/>
         </w:rPr>
+        <w:lastRenderedPageBreak/>
         <w:t>抓取分支</w:t>
       </w:r>
     </w:p>
@@ -8457,7 +8800,6 @@
           <w:sz w:val="24"/>
           <w:szCs w:val="24"/>
         </w:rPr>
-        <w:lastRenderedPageBreak/>
         <w:t xml:space="preserve">Compressing objects: </w:t>
       </w:r>
       <w:r>
@@ -8932,6 +9274,7 @@
           <w:kern w:val="0"/>
           <w:szCs w:val="21"/>
         </w:rPr>
+        <w:lastRenderedPageBreak/>
         <w:t>你的小伙伴已经向</w:t>
       </w:r>
       <w:r>
@@ -11130,6 +11473,7 @@
           <w:sz w:val="24"/>
           <w:szCs w:val="24"/>
         </w:rPr>
+        <w:lastRenderedPageBreak/>
         <w:t>git pull</w:t>
       </w:r>
       <w:r>
@@ -12892,36 +13236,145 @@
           <w:kern w:val="0"/>
           <w:szCs w:val="21"/>
         </w:rPr>
+        <w:t>3</w:t>
+      </w:r>
+      <w:r>
+        <w:rPr>
+          <w:rFonts w:ascii="Helvetica" w:eastAsia="宋体" w:hAnsi="Helvetica" w:cs="Helvetica"/>
+          <w:color w:val="666666"/>
+          <w:kern w:val="0"/>
+          <w:szCs w:val="21"/>
+        </w:rPr>
+        <w:t>没有冲突或者解决掉冲突后，再用</w:t>
+      </w:r>
+      <w:r>
+        <w:rPr>
+          <w:rFonts w:ascii="宋体" w:eastAsia="宋体" w:hAnsi="宋体" w:cs="宋体"/>
+          <w:color w:val="666666"/>
+          <w:kern w:val="0"/>
+          <w:sz w:val="24"/>
+          <w:szCs w:val="24"/>
+        </w:rPr>
+        <w:t>git push origin branch-name</w:t>
+      </w:r>
+      <w:r>
+        <w:rPr>
+          <w:rFonts w:ascii="Helvetica" w:eastAsia="宋体" w:hAnsi="Helvetica" w:cs="Helvetica"/>
+          <w:color w:val="666666"/>
+          <w:kern w:val="0"/>
+          <w:szCs w:val="21"/>
+        </w:rPr>
+        <w:t>推送就能成功！</w:t>
+      </w:r>
+    </w:p>
+    <w:p>
+      <w:pPr>
+        <w:widowControl/>
+        <w:spacing w:before="100" w:beforeAutospacing="1" w:after="100" w:afterAutospacing="1" w:line="300" w:lineRule="atLeast"/>
+        <w:jc w:val="left"/>
+        <w:rPr>
+          <w:rFonts w:ascii="Helvetica" w:eastAsia="宋体" w:hAnsi="Helvetica" w:cs="Helvetica"/>
+          <w:color w:val="666666"/>
+          <w:kern w:val="0"/>
+          <w:szCs w:val="21"/>
+        </w:rPr>
+      </w:pPr>
+      <w:r>
+        <w:rPr>
+          <w:rFonts w:ascii="Helvetica" w:eastAsia="宋体" w:hAnsi="Helvetica" w:cs="Helvetica" w:hint="eastAsia"/>
+          <w:color w:val="666666"/>
+          <w:kern w:val="0"/>
+          <w:szCs w:val="21"/>
+        </w:rPr>
+        <w:t>4</w:t>
+      </w:r>
+      <w:r>
+        <w:rPr>
+          <w:rFonts w:ascii="Helvetica" w:eastAsia="宋体" w:hAnsi="Helvetica" w:cs="Helvetica"/>
+          <w:color w:val="666666"/>
+          <w:kern w:val="0"/>
+          <w:szCs w:val="21"/>
+        </w:rPr>
+        <w:t>如果</w:t>
+      </w:r>
+      <w:r>
+        <w:rPr>
+          <w:rFonts w:ascii="宋体" w:eastAsia="宋体" w:hAnsi="宋体" w:cs="宋体"/>
+          <w:color w:val="666666"/>
+          <w:kern w:val="0"/>
+          <w:sz w:val="24"/>
+          <w:szCs w:val="24"/>
+        </w:rPr>
+        <w:t>git pull</w:t>
+      </w:r>
+      <w:r>
+        <w:rPr>
+          <w:rFonts w:ascii="Helvetica" w:eastAsia="宋体" w:hAnsi="Helvetica" w:cs="Helvetica"/>
+          <w:color w:val="666666"/>
+          <w:kern w:val="0"/>
+          <w:szCs w:val="21"/>
+        </w:rPr>
+        <w:t>提示</w:t>
+      </w:r>
+      <w:r>
+        <w:rPr>
+          <w:rFonts w:ascii="Helvetica" w:eastAsia="宋体" w:hAnsi="Helvetica" w:cs="Helvetica"/>
+          <w:color w:val="666666"/>
+          <w:kern w:val="0"/>
+          <w:szCs w:val="21"/>
+        </w:rPr>
+        <w:t>“no tracking information”</w:t>
+      </w:r>
+      <w:r>
+        <w:rPr>
+          <w:rFonts w:ascii="Helvetica" w:eastAsia="宋体" w:hAnsi="Helvetica" w:cs="Helvetica"/>
+          <w:color w:val="666666"/>
+          <w:kern w:val="0"/>
+          <w:szCs w:val="21"/>
+        </w:rPr>
+        <w:t>，则说明本地分支和远程分支的链接关系没有创建，用命令</w:t>
+      </w:r>
+      <w:r>
+        <w:rPr>
+          <w:rFonts w:ascii="宋体" w:eastAsia="宋体" w:hAnsi="宋体" w:cs="宋体"/>
+          <w:color w:val="666666"/>
+          <w:kern w:val="0"/>
+          <w:sz w:val="24"/>
+          <w:szCs w:val="24"/>
+        </w:rPr>
+        <w:t>git branch --set-upstream branch-name origin/branch-name</w:t>
+      </w:r>
+      <w:r>
+        <w:rPr>
+          <w:rFonts w:ascii="Helvetica" w:eastAsia="宋体" w:hAnsi="Helvetica" w:cs="Helvetica"/>
+          <w:color w:val="666666"/>
+          <w:kern w:val="0"/>
+          <w:szCs w:val="21"/>
+        </w:rPr>
+        <w:t>。</w:t>
+      </w:r>
+    </w:p>
+    <w:p>
+      <w:pPr>
+        <w:widowControl/>
+        <w:spacing w:before="100" w:beforeAutospacing="1" w:after="100" w:afterAutospacing="1" w:line="300" w:lineRule="atLeast"/>
+        <w:jc w:val="left"/>
+        <w:rPr>
+          <w:rFonts w:ascii="Helvetica" w:eastAsia="宋体" w:hAnsi="Helvetica" w:cs="Helvetica"/>
+          <w:color w:val="666666"/>
+          <w:kern w:val="0"/>
+          <w:szCs w:val="21"/>
+        </w:rPr>
+      </w:pPr>
+      <w:r>
+        <w:rPr>
+          <w:rFonts w:ascii="Helvetica" w:eastAsia="宋体" w:hAnsi="Helvetica" w:cs="Helvetica"/>
+          <w:color w:val="666666"/>
+          <w:kern w:val="0"/>
+          <w:szCs w:val="21"/>
+        </w:rPr>
         <w:lastRenderedPageBreak/>
-        <w:t>3</w:t>
-      </w:r>
-      <w:r>
-        <w:rPr>
-          <w:rFonts w:ascii="Helvetica" w:eastAsia="宋体" w:hAnsi="Helvetica" w:cs="Helvetica"/>
-          <w:color w:val="666666"/>
-          <w:kern w:val="0"/>
-          <w:szCs w:val="21"/>
-        </w:rPr>
-        <w:t>没有冲突或者解决掉冲突后，再用</w:t>
-      </w:r>
-      <w:r>
-        <w:rPr>
-          <w:rFonts w:ascii="宋体" w:eastAsia="宋体" w:hAnsi="宋体" w:cs="宋体"/>
-          <w:color w:val="666666"/>
-          <w:kern w:val="0"/>
-          <w:sz w:val="24"/>
-          <w:szCs w:val="24"/>
-        </w:rPr>
-        <w:t>git push origin branch-name</w:t>
-      </w:r>
-      <w:r>
-        <w:rPr>
-          <w:rFonts w:ascii="Helvetica" w:eastAsia="宋体" w:hAnsi="Helvetica" w:cs="Helvetica"/>
-          <w:color w:val="666666"/>
-          <w:kern w:val="0"/>
-          <w:szCs w:val="21"/>
-        </w:rPr>
-        <w:t>推送就能成功！</w:t>
+        <w:t>这就是多人协作的工作模式，一旦熟悉了，就非常简单。</w:t>
       </w:r>
     </w:p>
     <w:p>
@@ -12936,6 +13389,40 @@
           <w:szCs w:val="21"/>
         </w:rPr>
       </w:pPr>
+    </w:p>
+    <w:p>
+      <w:pPr>
+        <w:widowControl/>
+        <w:jc w:val="left"/>
+        <w:rPr>
+          <w:rFonts w:ascii="Helvetica" w:eastAsia="宋体" w:hAnsi="Helvetica" w:cs="Helvetica"/>
+          <w:color w:val="666666"/>
+          <w:kern w:val="0"/>
+          <w:szCs w:val="21"/>
+        </w:rPr>
+      </w:pPr>
+      <w:r>
+        <w:rPr>
+          <w:rFonts w:ascii="Helvetica" w:eastAsia="宋体" w:hAnsi="Helvetica" w:cs="Helvetica"/>
+          <w:color w:val="666666"/>
+          <w:kern w:val="0"/>
+          <w:szCs w:val="21"/>
+        </w:rPr>
+        <w:br w:type="page"/>
+      </w:r>
+    </w:p>
+    <w:p>
+      <w:pPr>
+        <w:widowControl/>
+        <w:spacing w:before="100" w:beforeAutospacing="1" w:after="100" w:afterAutospacing="1" w:line="300" w:lineRule="atLeast"/>
+        <w:jc w:val="left"/>
+        <w:rPr>
+          <w:rFonts w:ascii="Helvetica" w:eastAsia="宋体" w:hAnsi="Helvetica" w:cs="Helvetica"/>
+          <w:color w:val="666666"/>
+          <w:kern w:val="0"/>
+          <w:szCs w:val="21"/>
+        </w:rPr>
+      </w:pPr>
       <w:r>
         <w:rPr>
           <w:rFonts w:ascii="Helvetica" w:eastAsia="宋体" w:hAnsi="Helvetica" w:cs="Helvetica" w:hint="eastAsia"/>
@@ -12943,72 +13430,8 @@
           <w:kern w:val="0"/>
           <w:szCs w:val="21"/>
         </w:rPr>
-        <w:t>4</w:t>
-      </w:r>
-      <w:r>
-        <w:rPr>
-          <w:rFonts w:ascii="Helvetica" w:eastAsia="宋体" w:hAnsi="Helvetica" w:cs="Helvetica"/>
-          <w:color w:val="666666"/>
-          <w:kern w:val="0"/>
-          <w:szCs w:val="21"/>
-        </w:rPr>
-        <w:t>如果</w:t>
-      </w:r>
-      <w:r>
-        <w:rPr>
-          <w:rFonts w:ascii="宋体" w:eastAsia="宋体" w:hAnsi="宋体" w:cs="宋体"/>
-          <w:color w:val="666666"/>
-          <w:kern w:val="0"/>
-          <w:sz w:val="24"/>
-          <w:szCs w:val="24"/>
-        </w:rPr>
-        <w:t>git pull</w:t>
-      </w:r>
-      <w:r>
-        <w:rPr>
-          <w:rFonts w:ascii="Helvetica" w:eastAsia="宋体" w:hAnsi="Helvetica" w:cs="Helvetica"/>
-          <w:color w:val="666666"/>
-          <w:kern w:val="0"/>
-          <w:szCs w:val="21"/>
-        </w:rPr>
-        <w:t>提示</w:t>
-      </w:r>
-      <w:r>
-        <w:rPr>
-          <w:rFonts w:ascii="Helvetica" w:eastAsia="宋体" w:hAnsi="Helvetica" w:cs="Helvetica"/>
-          <w:color w:val="666666"/>
-          <w:kern w:val="0"/>
-          <w:szCs w:val="21"/>
-        </w:rPr>
-        <w:t>“no tracking information”</w:t>
-      </w:r>
-      <w:r>
-        <w:rPr>
-          <w:rFonts w:ascii="Helvetica" w:eastAsia="宋体" w:hAnsi="Helvetica" w:cs="Helvetica"/>
-          <w:color w:val="666666"/>
-          <w:kern w:val="0"/>
-          <w:szCs w:val="21"/>
-        </w:rPr>
-        <w:t>，则说明本地分支和远程分支的链接关系没有创建，用命令</w:t>
-      </w:r>
-      <w:r>
-        <w:rPr>
-          <w:rFonts w:ascii="宋体" w:eastAsia="宋体" w:hAnsi="宋体" w:cs="宋体"/>
-          <w:color w:val="666666"/>
-          <w:kern w:val="0"/>
-          <w:sz w:val="24"/>
-          <w:szCs w:val="24"/>
-        </w:rPr>
-        <w:t>git branch --set-upstream branch-name origin/branch-name</w:t>
-      </w:r>
-      <w:r>
-        <w:rPr>
-          <w:rFonts w:ascii="Helvetica" w:eastAsia="宋体" w:hAnsi="Helvetica" w:cs="Helvetica"/>
-          <w:color w:val="666666"/>
-          <w:kern w:val="0"/>
-          <w:szCs w:val="21"/>
-        </w:rPr>
-        <w:t>。</w:t>
+        <w:lastRenderedPageBreak/>
+        <w:t>标签管理</w:t>
       </w:r>
     </w:p>
     <w:p>
@@ -13017,20 +13440,38 @@
         <w:spacing w:before="100" w:beforeAutospacing="1" w:after="100" w:afterAutospacing="1" w:line="300" w:lineRule="atLeast"/>
         <w:jc w:val="left"/>
         <w:rPr>
-          <w:rFonts w:ascii="Helvetica" w:eastAsia="宋体" w:hAnsi="Helvetica" w:cs="Helvetica"/>
-          <w:color w:val="666666"/>
-          <w:kern w:val="0"/>
-          <w:szCs w:val="21"/>
-        </w:rPr>
-      </w:pPr>
-      <w:r>
-        <w:rPr>
-          <w:rFonts w:ascii="Helvetica" w:eastAsia="宋体" w:hAnsi="Helvetica" w:cs="Helvetica"/>
-          <w:color w:val="666666"/>
-          <w:kern w:val="0"/>
-          <w:szCs w:val="21"/>
-        </w:rPr>
-        <w:t>这就是多人协作的工作模式，一旦熟悉了，就非常简单。</w:t>
+          <w:rFonts w:ascii="Helvetica" w:eastAsia="宋体" w:hAnsi="Helvetica" w:cs="Helvetica" w:hint="eastAsia"/>
+          <w:color w:val="666666"/>
+          <w:kern w:val="0"/>
+          <w:szCs w:val="21"/>
+        </w:rPr>
+      </w:pPr>
+      <w:r>
+        <w:rPr>
+          <w:rFonts w:ascii="Helvetica" w:eastAsia="宋体" w:hAnsi="Helvetica" w:cs="Helvetica" w:hint="eastAsia"/>
+          <w:color w:val="666666"/>
+          <w:kern w:val="0"/>
+          <w:szCs w:val="21"/>
+        </w:rPr>
+        <w:t>发布一个版本时，我们通常先在版本库中打一个标签（</w:t>
+      </w:r>
+      <w:r>
+        <w:rPr>
+          <w:rFonts w:ascii="Helvetica" w:eastAsia="宋体" w:hAnsi="Helvetica" w:cs="Helvetica"/>
+          <w:color w:val="666666"/>
+          <w:kern w:val="0"/>
+          <w:szCs w:val="21"/>
+        </w:rPr>
+        <w:t>tag</w:t>
+      </w:r>
+      <w:r>
+        <w:rPr>
+          <w:rFonts w:ascii="Helvetica" w:eastAsia="宋体" w:hAnsi="Helvetica" w:cs="Helvetica"/>
+          <w:color w:val="666666"/>
+          <w:kern w:val="0"/>
+          <w:szCs w:val="21"/>
+        </w:rPr>
+        <w:t>），这样，就唯一确定了打标签时刻的版本。将来无论什么时候，取某个标签的版本，就是把那个打标签的时刻的历史版本取出来。所以，标签也是版本库的一个快照。</w:t>
       </w:r>
     </w:p>
     <w:p>
@@ -13039,12 +13480,48 @@
         <w:spacing w:before="100" w:beforeAutospacing="1" w:after="100" w:afterAutospacing="1" w:line="300" w:lineRule="atLeast"/>
         <w:jc w:val="left"/>
         <w:rPr>
-          <w:rFonts w:ascii="Helvetica" w:eastAsia="宋体" w:hAnsi="Helvetica" w:cs="Helvetica"/>
-          <w:color w:val="666666"/>
-          <w:kern w:val="0"/>
-          <w:szCs w:val="21"/>
-        </w:rPr>
-      </w:pPr>
+          <w:rFonts w:ascii="Helvetica" w:eastAsia="宋体" w:hAnsi="Helvetica" w:cs="Helvetica" w:hint="eastAsia"/>
+          <w:color w:val="666666"/>
+          <w:kern w:val="0"/>
+          <w:szCs w:val="21"/>
+        </w:rPr>
+      </w:pPr>
+      <w:r>
+        <w:rPr>
+          <w:rFonts w:ascii="Helvetica" w:eastAsia="宋体" w:hAnsi="Helvetica" w:cs="Helvetica"/>
+          <w:color w:val="666666"/>
+          <w:kern w:val="0"/>
+          <w:szCs w:val="21"/>
+        </w:rPr>
+        <w:t>Git</w:t>
+      </w:r>
+      <w:r>
+        <w:rPr>
+          <w:rFonts w:ascii="Helvetica" w:eastAsia="宋体" w:hAnsi="Helvetica" w:cs="Helvetica"/>
+          <w:color w:val="666666"/>
+          <w:kern w:val="0"/>
+          <w:szCs w:val="21"/>
+        </w:rPr>
+        <w:t>的标签虽然是版本库的快照，但其实它就是指向某个</w:t>
+      </w:r>
+      <w:r>
+        <w:rPr>
+          <w:rFonts w:ascii="Helvetica" w:eastAsia="宋体" w:hAnsi="Helvetica" w:cs="Helvetica"/>
+          <w:color w:val="666666"/>
+          <w:kern w:val="0"/>
+          <w:szCs w:val="21"/>
+        </w:rPr>
+        <w:t>commit</w:t>
+      </w:r>
+      <w:r>
+        <w:rPr>
+          <w:rFonts w:ascii="Helvetica" w:eastAsia="宋体" w:hAnsi="Helvetica" w:cs="Helvetica"/>
+          <w:color w:val="666666"/>
+          <w:kern w:val="0"/>
+          <w:szCs w:val="21"/>
+        </w:rPr>
+        <w:t>的指针（跟分支很像对不对？但是分支可以移动，标签不能移动），所以，创建和删除标签都是瞬间完成的。</w:t>
+      </w:r>
     </w:p>
     <w:p>
       <w:pPr>
@@ -13058,6 +13535,1073 @@
           <w:szCs w:val="21"/>
         </w:rPr>
       </w:pPr>
+      <w:r>
+        <w:rPr>
+          <w:rFonts w:ascii="Helvetica" w:eastAsia="宋体" w:hAnsi="Helvetica" w:cs="Helvetica"/>
+          <w:color w:val="666666"/>
+          <w:kern w:val="0"/>
+          <w:szCs w:val="21"/>
+        </w:rPr>
+        <w:t>Git</w:t>
+      </w:r>
+      <w:r>
+        <w:rPr>
+          <w:rFonts w:ascii="Helvetica" w:eastAsia="宋体" w:hAnsi="Helvetica" w:cs="Helvetica"/>
+          <w:color w:val="666666"/>
+          <w:kern w:val="0"/>
+          <w:szCs w:val="21"/>
+        </w:rPr>
+        <w:t>有</w:t>
+      </w:r>
+      <w:r>
+        <w:rPr>
+          <w:rFonts w:ascii="Helvetica" w:eastAsia="宋体" w:hAnsi="Helvetica" w:cs="Helvetica"/>
+          <w:color w:val="666666"/>
+          <w:kern w:val="0"/>
+          <w:szCs w:val="21"/>
+        </w:rPr>
+        <w:t>commit</w:t>
+      </w:r>
+      <w:r>
+        <w:rPr>
+          <w:rFonts w:ascii="Helvetica" w:eastAsia="宋体" w:hAnsi="Helvetica" w:cs="Helvetica"/>
+          <w:color w:val="666666"/>
+          <w:kern w:val="0"/>
+          <w:szCs w:val="21"/>
+        </w:rPr>
+        <w:t>，为什么还要引入</w:t>
+      </w:r>
+      <w:r>
+        <w:rPr>
+          <w:rFonts w:ascii="Helvetica" w:eastAsia="宋体" w:hAnsi="Helvetica" w:cs="Helvetica"/>
+          <w:color w:val="666666"/>
+          <w:kern w:val="0"/>
+          <w:szCs w:val="21"/>
+        </w:rPr>
+        <w:t>tag</w:t>
+      </w:r>
+      <w:r>
+        <w:rPr>
+          <w:rFonts w:ascii="Helvetica" w:eastAsia="宋体" w:hAnsi="Helvetica" w:cs="Helvetica"/>
+          <w:color w:val="666666"/>
+          <w:kern w:val="0"/>
+          <w:szCs w:val="21"/>
+        </w:rPr>
+        <w:t>？</w:t>
+      </w:r>
+      <w:r>
+        <w:rPr>
+          <w:rFonts w:ascii="Helvetica" w:eastAsia="宋体" w:hAnsi="Helvetica" w:cs="Helvetica" w:hint="eastAsia"/>
+          <w:color w:val="666666"/>
+          <w:kern w:val="0"/>
+          <w:szCs w:val="21"/>
+        </w:rPr>
+        <w:t>因为</w:t>
+      </w:r>
+      <w:r>
+        <w:rPr>
+          <w:rFonts w:ascii="Helvetica" w:eastAsia="宋体" w:hAnsi="Helvetica" w:cs="Helvetica" w:hint="eastAsia"/>
+          <w:color w:val="666666"/>
+          <w:kern w:val="0"/>
+          <w:szCs w:val="21"/>
+        </w:rPr>
+        <w:t>commitid</w:t>
+      </w:r>
+      <w:r>
+        <w:rPr>
+          <w:rFonts w:ascii="Helvetica" w:eastAsia="宋体" w:hAnsi="Helvetica" w:cs="Helvetica" w:hint="eastAsia"/>
+          <w:color w:val="666666"/>
+          <w:kern w:val="0"/>
+          <w:szCs w:val="21"/>
+        </w:rPr>
+        <w:t>不好记</w:t>
+      </w:r>
+      <w:r>
+        <w:rPr>
+          <w:rFonts w:ascii="Helvetica" w:eastAsia="宋体" w:hAnsi="Helvetica" w:cs="Helvetica" w:hint="eastAsia"/>
+          <w:color w:val="666666"/>
+          <w:kern w:val="0"/>
+          <w:szCs w:val="21"/>
+        </w:rPr>
+        <w:t xml:space="preserve"> </w:t>
+      </w:r>
+      <w:r>
+        <w:rPr>
+          <w:rFonts w:ascii="Helvetica" w:eastAsia="宋体" w:hAnsi="Helvetica" w:cs="Helvetica" w:hint="eastAsia"/>
+          <w:color w:val="666666"/>
+          <w:kern w:val="0"/>
+          <w:szCs w:val="21"/>
+        </w:rPr>
+        <w:t>、找</w:t>
+      </w:r>
+    </w:p>
+    <w:p>
+      <w:pPr>
+        <w:pStyle w:val="a5"/>
+        <w:shd w:val="clear" w:color="auto" w:fill="FFFFFF"/>
+        <w:spacing w:before="0" w:beforeAutospacing="0" w:after="0" w:afterAutospacing="0"/>
+        <w:jc w:val="both"/>
+        <w:rPr>
+          <w:rFonts w:ascii="Helvetica" w:hAnsi="Helvetica" w:cs="Helvetica"/>
+          <w:color w:val="666666"/>
+          <w:sz w:val="21"/>
+          <w:szCs w:val="21"/>
+        </w:rPr>
+      </w:pPr>
+      <w:r>
+        <w:rPr>
+          <w:rFonts w:ascii="Helvetica" w:hAnsi="Helvetica" w:cs="Helvetica"/>
+          <w:color w:val="666666"/>
+          <w:sz w:val="21"/>
+          <w:szCs w:val="21"/>
+        </w:rPr>
+        <w:t>命令</w:t>
+      </w:r>
+      <w:r>
+        <w:rPr>
+          <w:rStyle w:val="HTML"/>
+          <w:rFonts w:ascii="Consolas" w:hAnsi="Consolas"/>
+          <w:color w:val="DD0055"/>
+          <w:sz w:val="21"/>
+          <w:szCs w:val="21"/>
+          <w:bdr w:val="single" w:sz="6" w:space="0" w:color="DDDDDD" w:frame="1"/>
+          <w:shd w:val="clear" w:color="auto" w:fill="FAFAFA"/>
+        </w:rPr>
+        <w:t>git tag &lt;name&gt;</w:t>
+      </w:r>
+      <w:r>
+        <w:rPr>
+          <w:rFonts w:ascii="Helvetica" w:hAnsi="Helvetica" w:cs="Helvetica"/>
+          <w:color w:val="666666"/>
+          <w:sz w:val="21"/>
+          <w:szCs w:val="21"/>
+        </w:rPr>
+        <w:t>用于新建一个标签，默认为</w:t>
+      </w:r>
+      <w:r>
+        <w:rPr>
+          <w:rStyle w:val="HTML"/>
+          <w:rFonts w:ascii="Consolas" w:hAnsi="Consolas"/>
+          <w:color w:val="DD0055"/>
+          <w:sz w:val="21"/>
+          <w:szCs w:val="21"/>
+          <w:bdr w:val="single" w:sz="6" w:space="0" w:color="DDDDDD" w:frame="1"/>
+          <w:shd w:val="clear" w:color="auto" w:fill="FAFAFA"/>
+        </w:rPr>
+        <w:t>HEAD</w:t>
+      </w:r>
+      <w:r>
+        <w:rPr>
+          <w:rFonts w:ascii="Helvetica" w:hAnsi="Helvetica" w:cs="Helvetica"/>
+          <w:color w:val="666666"/>
+          <w:sz w:val="21"/>
+          <w:szCs w:val="21"/>
+        </w:rPr>
+        <w:t>，也可以指定一个</w:t>
+      </w:r>
+      <w:r>
+        <w:rPr>
+          <w:rFonts w:ascii="Helvetica" w:hAnsi="Helvetica" w:cs="Helvetica"/>
+          <w:color w:val="666666"/>
+          <w:sz w:val="21"/>
+          <w:szCs w:val="21"/>
+        </w:rPr>
+        <w:t>commit id</w:t>
+      </w:r>
+      <w:r>
+        <w:rPr>
+          <w:rFonts w:ascii="Helvetica" w:hAnsi="Helvetica" w:cs="Helvetica"/>
+          <w:color w:val="666666"/>
+          <w:sz w:val="21"/>
+          <w:szCs w:val="21"/>
+        </w:rPr>
+        <w:t>；</w:t>
+      </w:r>
+      <w:r>
+        <w:rPr>
+          <w:rFonts w:ascii="Helvetica" w:hAnsi="Helvetica" w:cs="Helvetica" w:hint="eastAsia"/>
+          <w:color w:val="666666"/>
+          <w:sz w:val="21"/>
+          <w:szCs w:val="21"/>
+        </w:rPr>
+        <w:t>如用</w:t>
+      </w:r>
+      <w:r>
+        <w:rPr>
+          <w:rFonts w:ascii="Helvetica" w:hAnsi="Helvetica" w:cs="Helvetica" w:hint="eastAsia"/>
+          <w:color w:val="666666"/>
+          <w:sz w:val="21"/>
+          <w:szCs w:val="21"/>
+        </w:rPr>
+        <w:t>git</w:t>
+      </w:r>
+      <w:r>
+        <w:rPr>
+          <w:rFonts w:ascii="Helvetica" w:hAnsi="Helvetica" w:cs="Helvetica"/>
+          <w:color w:val="666666"/>
+          <w:sz w:val="21"/>
+          <w:szCs w:val="21"/>
+        </w:rPr>
+        <w:t xml:space="preserve"> </w:t>
+      </w:r>
+      <w:r>
+        <w:rPr>
+          <w:rFonts w:ascii="Helvetica" w:hAnsi="Helvetica" w:cs="Helvetica" w:hint="eastAsia"/>
+          <w:color w:val="666666"/>
+          <w:sz w:val="21"/>
+          <w:szCs w:val="21"/>
+        </w:rPr>
+        <w:t>log</w:t>
+      </w:r>
+      <w:r>
+        <w:rPr>
+          <w:rFonts w:ascii="Helvetica" w:hAnsi="Helvetica" w:cs="Helvetica"/>
+          <w:color w:val="666666"/>
+          <w:sz w:val="21"/>
+          <w:szCs w:val="21"/>
+        </w:rPr>
+        <w:t xml:space="preserve"> </w:t>
+      </w:r>
+      <w:r>
+        <w:rPr>
+          <w:rFonts w:ascii="Helvetica" w:hAnsi="Helvetica" w:cs="Helvetica" w:hint="eastAsia"/>
+          <w:color w:val="666666"/>
+          <w:sz w:val="21"/>
+          <w:szCs w:val="21"/>
+        </w:rPr>
+        <w:t>查看历史的</w:t>
+      </w:r>
+      <w:r>
+        <w:rPr>
+          <w:rFonts w:ascii="Helvetica" w:hAnsi="Helvetica" w:cs="Helvetica" w:hint="eastAsia"/>
+          <w:color w:val="666666"/>
+          <w:sz w:val="21"/>
+          <w:szCs w:val="21"/>
+        </w:rPr>
+        <w:t>commit</w:t>
+      </w:r>
+      <w:r>
+        <w:rPr>
+          <w:rFonts w:ascii="Helvetica" w:hAnsi="Helvetica" w:cs="Helvetica"/>
+          <w:color w:val="666666"/>
+          <w:sz w:val="21"/>
+          <w:szCs w:val="21"/>
+        </w:rPr>
+        <w:t xml:space="preserve"> </w:t>
+      </w:r>
+      <w:r>
+        <w:rPr>
+          <w:rFonts w:ascii="Helvetica" w:hAnsi="Helvetica" w:cs="Helvetica" w:hint="eastAsia"/>
+          <w:color w:val="666666"/>
+          <w:sz w:val="21"/>
+          <w:szCs w:val="21"/>
+        </w:rPr>
+        <w:t>id</w:t>
+      </w:r>
+      <w:r>
+        <w:rPr>
+          <w:rFonts w:ascii="Helvetica" w:hAnsi="Helvetica" w:cs="Helvetica"/>
+          <w:color w:val="666666"/>
+          <w:sz w:val="21"/>
+          <w:szCs w:val="21"/>
+        </w:rPr>
+        <w:t xml:space="preserve"> </w:t>
+      </w:r>
+      <w:r>
+        <w:rPr>
+          <w:rFonts w:ascii="Helvetica" w:hAnsi="Helvetica" w:cs="Helvetica" w:hint="eastAsia"/>
+          <w:color w:val="666666"/>
+          <w:sz w:val="21"/>
+          <w:szCs w:val="21"/>
+        </w:rPr>
+        <w:t>用</w:t>
+      </w:r>
+    </w:p>
+    <w:p>
+      <w:pPr>
+        <w:pStyle w:val="a5"/>
+        <w:shd w:val="clear" w:color="auto" w:fill="FFFFFF"/>
+        <w:spacing w:before="0" w:beforeAutospacing="0" w:after="0" w:afterAutospacing="0"/>
+        <w:jc w:val="both"/>
+        <w:rPr>
+          <w:rFonts w:ascii="Helvetica" w:hAnsi="Helvetica" w:cs="Helvetica"/>
+          <w:color w:val="666666"/>
+          <w:sz w:val="21"/>
+          <w:szCs w:val="21"/>
+        </w:rPr>
+      </w:pPr>
+      <w:r>
+        <w:rPr>
+          <w:rFonts w:ascii="Helvetica" w:hAnsi="Helvetica" w:cs="Helvetica" w:hint="eastAsia"/>
+          <w:color w:val="666666"/>
+          <w:sz w:val="21"/>
+          <w:szCs w:val="21"/>
+        </w:rPr>
+        <w:t xml:space="preserve">git tag </w:t>
+      </w:r>
+      <w:r>
+        <w:rPr>
+          <w:rStyle w:val="HTML"/>
+          <w:rFonts w:ascii="Consolas" w:hAnsi="Consolas"/>
+          <w:color w:val="DD0055"/>
+          <w:sz w:val="21"/>
+          <w:szCs w:val="21"/>
+          <w:bdr w:val="single" w:sz="6" w:space="0" w:color="DDDDDD" w:frame="1"/>
+          <w:shd w:val="clear" w:color="auto" w:fill="FAFAFA"/>
+        </w:rPr>
+        <w:t>&lt;name&gt;</w:t>
+      </w:r>
+      <w:r>
+        <w:rPr>
+          <w:rStyle w:val="HTML"/>
+          <w:rFonts w:ascii="Consolas" w:hAnsi="Consolas"/>
+          <w:color w:val="DD0055"/>
+          <w:sz w:val="21"/>
+          <w:szCs w:val="21"/>
+          <w:bdr w:val="single" w:sz="6" w:space="0" w:color="DDDDDD" w:frame="1"/>
+          <w:shd w:val="clear" w:color="auto" w:fill="FAFAFA"/>
+        </w:rPr>
+        <w:t xml:space="preserve"> </w:t>
+      </w:r>
+      <w:r>
+        <w:rPr>
+          <w:rStyle w:val="HTML"/>
+          <w:rFonts w:ascii="Consolas" w:hAnsi="Consolas"/>
+          <w:color w:val="DD0055"/>
+          <w:sz w:val="21"/>
+          <w:szCs w:val="21"/>
+          <w:bdr w:val="single" w:sz="6" w:space="0" w:color="DDDDDD" w:frame="1"/>
+          <w:shd w:val="clear" w:color="auto" w:fill="FAFAFA"/>
+        </w:rPr>
+        <w:t>&lt;</w:t>
+      </w:r>
+      <w:r>
+        <w:rPr>
+          <w:rStyle w:val="HTML"/>
+          <w:rFonts w:ascii="Consolas" w:hAnsi="Consolas"/>
+          <w:color w:val="DD0055"/>
+          <w:sz w:val="21"/>
+          <w:szCs w:val="21"/>
+          <w:bdr w:val="single" w:sz="6" w:space="0" w:color="DDDDDD" w:frame="1"/>
+          <w:shd w:val="clear" w:color="auto" w:fill="FAFAFA"/>
+        </w:rPr>
+        <w:t>commit_id</w:t>
+      </w:r>
+      <w:r>
+        <w:rPr>
+          <w:rStyle w:val="HTML"/>
+          <w:rFonts w:ascii="Consolas" w:hAnsi="Consolas"/>
+          <w:color w:val="DD0055"/>
+          <w:sz w:val="21"/>
+          <w:szCs w:val="21"/>
+          <w:bdr w:val="single" w:sz="6" w:space="0" w:color="DDDDDD" w:frame="1"/>
+          <w:shd w:val="clear" w:color="auto" w:fill="FAFAFA"/>
+        </w:rPr>
+        <w:t>&gt;</w:t>
+      </w:r>
+    </w:p>
+    <w:p>
+      <w:pPr>
+        <w:pStyle w:val="a5"/>
+        <w:shd w:val="clear" w:color="auto" w:fill="FFFFFF"/>
+        <w:spacing w:before="0" w:beforeAutospacing="0" w:after="0" w:afterAutospacing="0"/>
+        <w:jc w:val="both"/>
+        <w:rPr>
+          <w:rFonts w:ascii="Helvetica" w:hAnsi="Helvetica" w:cs="Helvetica"/>
+          <w:color w:val="666666"/>
+          <w:sz w:val="21"/>
+          <w:szCs w:val="21"/>
+        </w:rPr>
+      </w:pPr>
+      <w:r>
+        <w:rPr>
+          <w:rStyle w:val="HTML"/>
+          <w:rFonts w:ascii="Consolas" w:hAnsi="Consolas"/>
+          <w:color w:val="DD0055"/>
+          <w:sz w:val="21"/>
+          <w:szCs w:val="21"/>
+          <w:bdr w:val="single" w:sz="6" w:space="0" w:color="DDDDDD" w:frame="1"/>
+          <w:shd w:val="clear" w:color="auto" w:fill="FAFAFA"/>
+        </w:rPr>
+        <w:t>git tag -a &lt;tagname&gt; -m "blablabla..."</w:t>
+      </w:r>
+      <w:r>
+        <w:rPr>
+          <w:rFonts w:ascii="Helvetica" w:hAnsi="Helvetica" w:cs="Helvetica"/>
+          <w:color w:val="666666"/>
+          <w:sz w:val="21"/>
+          <w:szCs w:val="21"/>
+        </w:rPr>
+        <w:t>可以指定标签信息；</w:t>
+      </w:r>
+    </w:p>
+    <w:p>
+      <w:pPr>
+        <w:pStyle w:val="a5"/>
+        <w:shd w:val="clear" w:color="auto" w:fill="FFFFFF"/>
+        <w:spacing w:before="0" w:beforeAutospacing="0" w:after="0" w:afterAutospacing="0"/>
+        <w:jc w:val="both"/>
+        <w:rPr>
+          <w:rFonts w:ascii="Helvetica" w:hAnsi="Helvetica" w:cs="Helvetica"/>
+          <w:color w:val="666666"/>
+          <w:sz w:val="21"/>
+          <w:szCs w:val="21"/>
+        </w:rPr>
+      </w:pPr>
+      <w:r>
+        <w:rPr>
+          <w:rStyle w:val="HTML"/>
+          <w:rFonts w:ascii="Consolas" w:hAnsi="Consolas"/>
+          <w:color w:val="DD0055"/>
+          <w:sz w:val="21"/>
+          <w:szCs w:val="21"/>
+          <w:bdr w:val="single" w:sz="6" w:space="0" w:color="DDDDDD" w:frame="1"/>
+          <w:shd w:val="clear" w:color="auto" w:fill="FAFAFA"/>
+        </w:rPr>
+        <w:t>git tag -s &lt;tagname&gt; -m "blablabla..."</w:t>
+      </w:r>
+      <w:r>
+        <w:rPr>
+          <w:rFonts w:ascii="Helvetica" w:hAnsi="Helvetica" w:cs="Helvetica"/>
+          <w:color w:val="666666"/>
+          <w:sz w:val="21"/>
+          <w:szCs w:val="21"/>
+        </w:rPr>
+        <w:t>可以用</w:t>
+      </w:r>
+      <w:r>
+        <w:rPr>
+          <w:rFonts w:ascii="Helvetica" w:hAnsi="Helvetica" w:cs="Helvetica" w:hint="eastAsia"/>
+          <w:color w:val="666666"/>
+          <w:sz w:val="21"/>
+          <w:szCs w:val="21"/>
+        </w:rPr>
+        <w:t>私钥</w:t>
+      </w:r>
+      <w:r>
+        <w:rPr>
+          <w:rFonts w:ascii="Helvetica" w:hAnsi="Helvetica" w:cs="Helvetica"/>
+          <w:color w:val="666666"/>
+          <w:sz w:val="21"/>
+          <w:szCs w:val="21"/>
+        </w:rPr>
+        <w:t>PGP</w:t>
+      </w:r>
+      <w:r>
+        <w:rPr>
+          <w:rFonts w:ascii="Helvetica" w:hAnsi="Helvetica" w:cs="Helvetica"/>
+          <w:color w:val="666666"/>
+          <w:sz w:val="21"/>
+          <w:szCs w:val="21"/>
+        </w:rPr>
+        <w:t>签名标签；</w:t>
+      </w:r>
+    </w:p>
+    <w:p>
+      <w:pPr>
+        <w:pStyle w:val="a5"/>
+        <w:shd w:val="clear" w:color="auto" w:fill="FFFFFF"/>
+        <w:spacing w:before="0" w:beforeAutospacing="0" w:after="0" w:afterAutospacing="0"/>
+        <w:jc w:val="both"/>
+        <w:rPr>
+          <w:rFonts w:ascii="Helvetica" w:hAnsi="Helvetica" w:cs="Helvetica"/>
+          <w:color w:val="666666"/>
+          <w:sz w:val="21"/>
+          <w:szCs w:val="21"/>
+        </w:rPr>
+      </w:pPr>
+      <w:r>
+        <w:rPr>
+          <w:rFonts w:ascii="Helvetica" w:hAnsi="Helvetica" w:cs="Helvetica"/>
+          <w:color w:val="666666"/>
+          <w:sz w:val="21"/>
+          <w:szCs w:val="21"/>
+        </w:rPr>
+        <w:t>命令</w:t>
+      </w:r>
+      <w:r>
+        <w:rPr>
+          <w:rStyle w:val="HTML"/>
+          <w:rFonts w:ascii="Consolas" w:hAnsi="Consolas"/>
+          <w:color w:val="DD0055"/>
+          <w:sz w:val="21"/>
+          <w:szCs w:val="21"/>
+          <w:bdr w:val="single" w:sz="6" w:space="0" w:color="DDDDDD" w:frame="1"/>
+          <w:shd w:val="clear" w:color="auto" w:fill="FAFAFA"/>
+        </w:rPr>
+        <w:t>git tag</w:t>
+      </w:r>
+      <w:r>
+        <w:rPr>
+          <w:rFonts w:ascii="Helvetica" w:hAnsi="Helvetica" w:cs="Helvetica"/>
+          <w:color w:val="666666"/>
+          <w:sz w:val="21"/>
+          <w:szCs w:val="21"/>
+        </w:rPr>
+        <w:t>可以查看所有标签。</w:t>
+      </w:r>
+    </w:p>
+    <w:p>
+      <w:pPr>
+        <w:pStyle w:val="a5"/>
+        <w:shd w:val="clear" w:color="auto" w:fill="FFFFFF"/>
+        <w:spacing w:before="0" w:beforeAutospacing="0" w:after="0" w:afterAutospacing="0"/>
+        <w:jc w:val="both"/>
+        <w:rPr>
+          <w:rFonts w:ascii="Helvetica" w:hAnsi="Helvetica" w:cs="Helvetica"/>
+          <w:color w:val="666666"/>
+          <w:sz w:val="21"/>
+          <w:szCs w:val="21"/>
+        </w:rPr>
+      </w:pPr>
+      <w:r>
+        <w:rPr>
+          <w:rFonts w:ascii="Helvetica" w:hAnsi="Helvetica" w:cs="Helvetica" w:hint="eastAsia"/>
+          <w:color w:val="666666"/>
+          <w:sz w:val="21"/>
+          <w:szCs w:val="21"/>
+        </w:rPr>
+        <w:t>git show &lt;</w:t>
+      </w:r>
+      <w:r>
+        <w:rPr>
+          <w:rFonts w:ascii="Helvetica" w:hAnsi="Helvetica" w:cs="Helvetica"/>
+          <w:color w:val="666666"/>
+          <w:sz w:val="21"/>
+          <w:szCs w:val="21"/>
+        </w:rPr>
+        <w:t>tagname</w:t>
+      </w:r>
+      <w:r>
+        <w:rPr>
+          <w:rFonts w:ascii="Helvetica" w:hAnsi="Helvetica" w:cs="Helvetica" w:hint="eastAsia"/>
+          <w:color w:val="666666"/>
+          <w:sz w:val="21"/>
+          <w:szCs w:val="21"/>
+        </w:rPr>
+        <w:t>&gt;</w:t>
+      </w:r>
+      <w:r>
+        <w:rPr>
+          <w:rFonts w:ascii="Helvetica" w:hAnsi="Helvetica" w:cs="Helvetica" w:hint="eastAsia"/>
+          <w:color w:val="666666"/>
+          <w:sz w:val="21"/>
+          <w:szCs w:val="21"/>
+        </w:rPr>
+        <w:t>可以看标签对应的版本信息（打标签者、日期</w:t>
+      </w:r>
+      <w:r>
+        <w:rPr>
+          <w:rFonts w:ascii="Helvetica" w:hAnsi="Helvetica" w:cs="Helvetica" w:hint="eastAsia"/>
+          <w:color w:val="666666"/>
+          <w:sz w:val="21"/>
+          <w:szCs w:val="21"/>
+        </w:rPr>
+        <w:t>、说明文字</w:t>
+      </w:r>
+      <w:r>
+        <w:rPr>
+          <w:rFonts w:ascii="Helvetica" w:hAnsi="Helvetica" w:cs="Helvetica" w:hint="eastAsia"/>
+          <w:color w:val="666666"/>
+          <w:sz w:val="21"/>
+          <w:szCs w:val="21"/>
+        </w:rPr>
+        <w:t>、</w:t>
+      </w:r>
+      <w:r>
+        <w:rPr>
+          <w:rFonts w:ascii="Helvetica" w:hAnsi="Helvetica" w:cs="Helvetica" w:hint="eastAsia"/>
+          <w:color w:val="666666"/>
+          <w:sz w:val="21"/>
+          <w:szCs w:val="21"/>
+        </w:rPr>
+        <w:t>commitid</w:t>
+      </w:r>
+      <w:r>
+        <w:rPr>
+          <w:rFonts w:ascii="Helvetica" w:hAnsi="Helvetica" w:cs="Helvetica" w:hint="eastAsia"/>
+          <w:color w:val="666666"/>
+          <w:sz w:val="21"/>
+          <w:szCs w:val="21"/>
+        </w:rPr>
+        <w:t>、作者、日期）</w:t>
+      </w:r>
+    </w:p>
+    <w:p>
+      <w:pPr>
+        <w:pStyle w:val="a5"/>
+        <w:shd w:val="clear" w:color="auto" w:fill="FFFFFF"/>
+        <w:spacing w:before="0" w:beforeAutospacing="0" w:after="0" w:afterAutospacing="0"/>
+        <w:jc w:val="both"/>
+        <w:rPr>
+          <w:rFonts w:ascii="Helvetica" w:hAnsi="Helvetica" w:cs="Helvetica" w:hint="eastAsia"/>
+          <w:color w:val="666666"/>
+          <w:sz w:val="21"/>
+          <w:szCs w:val="21"/>
+        </w:rPr>
+      </w:pPr>
+    </w:p>
+    <w:p>
+      <w:pPr>
+        <w:pStyle w:val="a5"/>
+        <w:shd w:val="clear" w:color="auto" w:fill="FFFFFF"/>
+        <w:spacing w:before="0" w:beforeAutospacing="0" w:after="0" w:afterAutospacing="0"/>
+        <w:ind w:left="420"/>
+        <w:jc w:val="both"/>
+        <w:rPr>
+          <w:rFonts w:ascii="Helvetica" w:hAnsi="Helvetica" w:cs="Helvetica"/>
+          <w:color w:val="666666"/>
+          <w:sz w:val="21"/>
+          <w:szCs w:val="21"/>
+        </w:rPr>
+      </w:pPr>
+      <w:r>
+        <w:rPr>
+          <w:rFonts w:ascii="Helvetica" w:hAnsi="Helvetica" w:cs="Helvetica"/>
+          <w:color w:val="666666"/>
+          <w:sz w:val="21"/>
+          <w:szCs w:val="21"/>
+        </w:rPr>
+        <w:t>命令</w:t>
+      </w:r>
+      <w:r>
+        <w:rPr>
+          <w:rStyle w:val="HTML"/>
+          <w:rFonts w:ascii="Consolas" w:hAnsi="Consolas"/>
+          <w:color w:val="DD0055"/>
+          <w:sz w:val="21"/>
+          <w:szCs w:val="21"/>
+          <w:bdr w:val="single" w:sz="6" w:space="0" w:color="DDDDDD" w:frame="1"/>
+          <w:shd w:val="clear" w:color="auto" w:fill="FAFAFA"/>
+        </w:rPr>
+        <w:t>git push origin &lt;tagname&gt;</w:t>
+      </w:r>
+      <w:r>
+        <w:rPr>
+          <w:rFonts w:ascii="Helvetica" w:hAnsi="Helvetica" w:cs="Helvetica"/>
+          <w:color w:val="666666"/>
+          <w:sz w:val="21"/>
+          <w:szCs w:val="21"/>
+        </w:rPr>
+        <w:t>可以推送一个本地标签；</w:t>
+      </w:r>
+    </w:p>
+    <w:p>
+      <w:pPr>
+        <w:pStyle w:val="a5"/>
+        <w:shd w:val="clear" w:color="auto" w:fill="FFFFFF"/>
+        <w:spacing w:before="0" w:beforeAutospacing="0" w:after="0" w:afterAutospacing="0"/>
+        <w:ind w:left="420"/>
+        <w:jc w:val="both"/>
+        <w:rPr>
+          <w:rFonts w:ascii="Helvetica" w:hAnsi="Helvetica" w:cs="Helvetica"/>
+          <w:color w:val="666666"/>
+          <w:sz w:val="21"/>
+          <w:szCs w:val="21"/>
+        </w:rPr>
+      </w:pPr>
+      <w:r>
+        <w:rPr>
+          <w:rFonts w:ascii="Helvetica" w:hAnsi="Helvetica" w:cs="Helvetica"/>
+          <w:color w:val="666666"/>
+          <w:sz w:val="21"/>
+          <w:szCs w:val="21"/>
+        </w:rPr>
+        <w:t>命令</w:t>
+      </w:r>
+      <w:r>
+        <w:rPr>
+          <w:rStyle w:val="HTML"/>
+          <w:rFonts w:ascii="Consolas" w:hAnsi="Consolas"/>
+          <w:color w:val="DD0055"/>
+          <w:sz w:val="21"/>
+          <w:szCs w:val="21"/>
+          <w:bdr w:val="single" w:sz="6" w:space="0" w:color="DDDDDD" w:frame="1"/>
+          <w:shd w:val="clear" w:color="auto" w:fill="FAFAFA"/>
+        </w:rPr>
+        <w:t>git push origin --tags</w:t>
+      </w:r>
+      <w:r>
+        <w:rPr>
+          <w:rFonts w:ascii="Helvetica" w:hAnsi="Helvetica" w:cs="Helvetica"/>
+          <w:color w:val="666666"/>
+          <w:sz w:val="21"/>
+          <w:szCs w:val="21"/>
+        </w:rPr>
+        <w:t>可以推送全部未推送过的本地标签；</w:t>
+      </w:r>
+    </w:p>
+    <w:p>
+      <w:pPr>
+        <w:pStyle w:val="a5"/>
+        <w:shd w:val="clear" w:color="auto" w:fill="FFFFFF"/>
+        <w:spacing w:before="0" w:beforeAutospacing="0" w:after="0" w:afterAutospacing="0"/>
+        <w:ind w:left="420"/>
+        <w:jc w:val="both"/>
+        <w:rPr>
+          <w:rFonts w:ascii="Helvetica" w:hAnsi="Helvetica" w:cs="Helvetica"/>
+          <w:color w:val="666666"/>
+          <w:sz w:val="21"/>
+          <w:szCs w:val="21"/>
+        </w:rPr>
+      </w:pPr>
+      <w:r>
+        <w:rPr>
+          <w:rFonts w:ascii="Helvetica" w:hAnsi="Helvetica" w:cs="Helvetica"/>
+          <w:color w:val="666666"/>
+          <w:sz w:val="21"/>
+          <w:szCs w:val="21"/>
+        </w:rPr>
+        <w:t>命令</w:t>
+      </w:r>
+      <w:r>
+        <w:rPr>
+          <w:rStyle w:val="HTML"/>
+          <w:rFonts w:ascii="Consolas" w:hAnsi="Consolas"/>
+          <w:color w:val="DD0055"/>
+          <w:sz w:val="21"/>
+          <w:szCs w:val="21"/>
+          <w:bdr w:val="single" w:sz="6" w:space="0" w:color="DDDDDD" w:frame="1"/>
+          <w:shd w:val="clear" w:color="auto" w:fill="FAFAFA"/>
+        </w:rPr>
+        <w:t>git tag -d &lt;tagname&gt;</w:t>
+      </w:r>
+      <w:r>
+        <w:rPr>
+          <w:rFonts w:ascii="Helvetica" w:hAnsi="Helvetica" w:cs="Helvetica"/>
+          <w:color w:val="666666"/>
+          <w:sz w:val="21"/>
+          <w:szCs w:val="21"/>
+        </w:rPr>
+        <w:t>可以删除一个本地标签；</w:t>
+      </w:r>
+    </w:p>
+    <w:p>
+      <w:pPr>
+        <w:pStyle w:val="a5"/>
+        <w:shd w:val="clear" w:color="auto" w:fill="FFFFFF"/>
+        <w:spacing w:before="0" w:beforeAutospacing="0" w:after="0" w:afterAutospacing="0"/>
+        <w:ind w:left="420"/>
+        <w:jc w:val="both"/>
+        <w:rPr>
+          <w:rFonts w:ascii="Helvetica" w:hAnsi="Helvetica" w:cs="Helvetica" w:hint="eastAsia"/>
+          <w:color w:val="666666"/>
+          <w:sz w:val="21"/>
+          <w:szCs w:val="21"/>
+        </w:rPr>
+      </w:pPr>
+      <w:r>
+        <w:rPr>
+          <w:rFonts w:ascii="Helvetica" w:hAnsi="Helvetica" w:cs="Helvetica" w:hint="eastAsia"/>
+          <w:color w:val="666666"/>
+          <w:sz w:val="21"/>
+          <w:szCs w:val="21"/>
+        </w:rPr>
+        <w:t>删除远程仓库的标签先删除本地再用</w:t>
+      </w:r>
+      <w:r>
+        <w:rPr>
+          <w:rFonts w:ascii="Helvetica" w:hAnsi="Helvetica" w:cs="Helvetica" w:hint="eastAsia"/>
+          <w:color w:val="666666"/>
+          <w:sz w:val="21"/>
+          <w:szCs w:val="21"/>
+        </w:rPr>
+        <w:t>push</w:t>
+      </w:r>
+      <w:r>
+        <w:rPr>
+          <w:rFonts w:ascii="Helvetica" w:hAnsi="Helvetica" w:cs="Helvetica" w:hint="eastAsia"/>
+          <w:color w:val="666666"/>
+          <w:sz w:val="21"/>
+          <w:szCs w:val="21"/>
+        </w:rPr>
+        <w:t>查看是否针从远程删除</w:t>
+      </w:r>
+    </w:p>
+    <w:p>
+      <w:pPr>
+        <w:pStyle w:val="a5"/>
+        <w:shd w:val="clear" w:color="auto" w:fill="FFFFFF"/>
+        <w:spacing w:before="0" w:beforeAutospacing="0" w:after="0" w:afterAutospacing="0"/>
+        <w:ind w:left="420"/>
+        <w:jc w:val="both"/>
+        <w:rPr>
+          <w:rFonts w:ascii="Helvetica" w:hAnsi="Helvetica" w:cs="Helvetica"/>
+          <w:color w:val="666666"/>
+          <w:sz w:val="21"/>
+          <w:szCs w:val="21"/>
+        </w:rPr>
+      </w:pPr>
+      <w:r>
+        <w:rPr>
+          <w:rFonts w:ascii="Helvetica" w:hAnsi="Helvetica" w:cs="Helvetica"/>
+          <w:color w:val="666666"/>
+          <w:sz w:val="21"/>
+          <w:szCs w:val="21"/>
+        </w:rPr>
+        <w:t>命令</w:t>
+      </w:r>
+      <w:r>
+        <w:rPr>
+          <w:rStyle w:val="HTML"/>
+          <w:rFonts w:ascii="Consolas" w:hAnsi="Consolas"/>
+          <w:color w:val="DD0055"/>
+          <w:sz w:val="21"/>
+          <w:szCs w:val="21"/>
+          <w:bdr w:val="single" w:sz="6" w:space="0" w:color="DDDDDD" w:frame="1"/>
+          <w:shd w:val="clear" w:color="auto" w:fill="FAFAFA"/>
+        </w:rPr>
+        <w:t>git push origin :refs/tags/&lt;tagname&gt;</w:t>
+      </w:r>
+      <w:r>
+        <w:rPr>
+          <w:rFonts w:ascii="Helvetica" w:hAnsi="Helvetica" w:cs="Helvetica"/>
+          <w:color w:val="666666"/>
+          <w:sz w:val="21"/>
+          <w:szCs w:val="21"/>
+        </w:rPr>
+        <w:t>可以删除一个远程标签。</w:t>
+      </w:r>
+    </w:p>
+    <w:p>
+      <w:pPr>
+        <w:widowControl/>
+        <w:spacing w:before="100" w:beforeAutospacing="1" w:after="100" w:afterAutospacing="1" w:line="300" w:lineRule="atLeast"/>
+        <w:rPr>
+          <w:rFonts w:ascii="Helvetica" w:eastAsia="宋体" w:hAnsi="Helvetica" w:cs="Helvetica"/>
+          <w:color w:val="666666"/>
+          <w:kern w:val="0"/>
+          <w:szCs w:val="21"/>
+        </w:rPr>
+      </w:pPr>
+    </w:p>
+    <w:p>
+      <w:pPr>
+        <w:widowControl/>
+        <w:spacing w:before="100" w:beforeAutospacing="1" w:after="100" w:afterAutospacing="1" w:line="300" w:lineRule="atLeast"/>
+        <w:rPr>
+          <w:rFonts w:ascii="Helvetica" w:eastAsia="宋体" w:hAnsi="Helvetica" w:cs="Helvetica"/>
+          <w:color w:val="666666"/>
+          <w:kern w:val="0"/>
+          <w:szCs w:val="21"/>
+        </w:rPr>
+      </w:pPr>
+      <w:r>
+        <w:rPr>
+          <w:rFonts w:ascii="Helvetica" w:eastAsia="宋体" w:hAnsi="Helvetica" w:cs="Helvetica" w:hint="eastAsia"/>
+          <w:color w:val="666666"/>
+          <w:kern w:val="0"/>
+          <w:szCs w:val="21"/>
+        </w:rPr>
+        <w:t>使用</w:t>
+      </w:r>
+      <w:r>
+        <w:rPr>
+          <w:rFonts w:ascii="Helvetica" w:eastAsia="宋体" w:hAnsi="Helvetica" w:cs="Helvetica" w:hint="eastAsia"/>
+          <w:color w:val="666666"/>
+          <w:kern w:val="0"/>
+          <w:szCs w:val="21"/>
+        </w:rPr>
+        <w:t>GitHub</w:t>
+      </w:r>
+      <w:r>
+        <w:rPr>
+          <w:rFonts w:ascii="Helvetica" w:eastAsia="宋体" w:hAnsi="Helvetica" w:cs="Helvetica" w:hint="eastAsia"/>
+          <w:color w:val="666666"/>
+          <w:kern w:val="0"/>
+          <w:szCs w:val="21"/>
+        </w:rPr>
+        <w:t>：</w:t>
+      </w:r>
+    </w:p>
+    <w:p>
+      <w:pPr>
+        <w:widowControl/>
+        <w:spacing w:before="100" w:beforeAutospacing="1" w:after="100" w:afterAutospacing="1" w:line="300" w:lineRule="atLeast"/>
+        <w:rPr>
+          <w:rFonts w:ascii="Helvetica" w:eastAsia="宋体" w:hAnsi="Helvetica" w:cs="Helvetica"/>
+          <w:color w:val="666666"/>
+          <w:kern w:val="0"/>
+          <w:szCs w:val="21"/>
+        </w:rPr>
+      </w:pPr>
+      <w:r>
+        <w:rPr>
+          <w:rFonts w:ascii="Helvetica" w:eastAsia="宋体" w:hAnsi="Helvetica" w:cs="Helvetica" w:hint="eastAsia"/>
+          <w:color w:val="666666"/>
+          <w:kern w:val="0"/>
+          <w:szCs w:val="21"/>
+        </w:rPr>
+        <w:t>在</w:t>
+      </w:r>
+      <w:r>
+        <w:rPr>
+          <w:rFonts w:ascii="Helvetica" w:eastAsia="宋体" w:hAnsi="Helvetica" w:cs="Helvetica"/>
+          <w:color w:val="666666"/>
+          <w:kern w:val="0"/>
+          <w:szCs w:val="21"/>
+        </w:rPr>
+        <w:t>GitHub</w:t>
+      </w:r>
+      <w:r>
+        <w:rPr>
+          <w:rFonts w:ascii="Helvetica" w:eastAsia="宋体" w:hAnsi="Helvetica" w:cs="Helvetica"/>
+          <w:color w:val="666666"/>
+          <w:kern w:val="0"/>
+          <w:szCs w:val="21"/>
+        </w:rPr>
+        <w:t>上，可以任意</w:t>
+      </w:r>
+      <w:r>
+        <w:rPr>
+          <w:rFonts w:ascii="Helvetica" w:eastAsia="宋体" w:hAnsi="Helvetica" w:cs="Helvetica"/>
+          <w:color w:val="666666"/>
+          <w:kern w:val="0"/>
+          <w:szCs w:val="21"/>
+        </w:rPr>
+        <w:t>Fork</w:t>
+      </w:r>
+      <w:r>
+        <w:rPr>
+          <w:rFonts w:ascii="Helvetica" w:eastAsia="宋体" w:hAnsi="Helvetica" w:cs="Helvetica"/>
+          <w:color w:val="666666"/>
+          <w:kern w:val="0"/>
+          <w:szCs w:val="21"/>
+        </w:rPr>
+        <w:t>开源仓库；</w:t>
+      </w:r>
+    </w:p>
+    <w:p>
+      <w:pPr>
+        <w:widowControl/>
+        <w:spacing w:before="100" w:beforeAutospacing="1" w:after="100" w:afterAutospacing="1" w:line="300" w:lineRule="atLeast"/>
+        <w:rPr>
+          <w:rFonts w:ascii="Helvetica" w:eastAsia="宋体" w:hAnsi="Helvetica" w:cs="Helvetica"/>
+          <w:color w:val="666666"/>
+          <w:kern w:val="0"/>
+          <w:szCs w:val="21"/>
+        </w:rPr>
+      </w:pPr>
+      <w:r>
+        <w:rPr>
+          <w:rFonts w:ascii="Helvetica" w:eastAsia="宋体" w:hAnsi="Helvetica" w:cs="Helvetica" w:hint="eastAsia"/>
+          <w:color w:val="666666"/>
+          <w:kern w:val="0"/>
+          <w:szCs w:val="21"/>
+        </w:rPr>
+        <w:t>自己拥有</w:t>
+      </w:r>
+      <w:r>
+        <w:rPr>
+          <w:rFonts w:ascii="Helvetica" w:eastAsia="宋体" w:hAnsi="Helvetica" w:cs="Helvetica"/>
+          <w:color w:val="666666"/>
+          <w:kern w:val="0"/>
+          <w:szCs w:val="21"/>
+        </w:rPr>
+        <w:t>Fork</w:t>
+      </w:r>
+      <w:r>
+        <w:rPr>
+          <w:rFonts w:ascii="Helvetica" w:eastAsia="宋体" w:hAnsi="Helvetica" w:cs="Helvetica"/>
+          <w:color w:val="666666"/>
+          <w:kern w:val="0"/>
+          <w:szCs w:val="21"/>
+        </w:rPr>
+        <w:t>后的仓库的读写权限；</w:t>
+      </w:r>
+      <w:r>
+        <w:rPr>
+          <w:rFonts w:ascii="Helvetica" w:eastAsia="宋体" w:hAnsi="Helvetica" w:cs="Helvetica" w:hint="eastAsia"/>
+          <w:color w:val="666666"/>
+          <w:kern w:val="0"/>
+          <w:szCs w:val="21"/>
+        </w:rPr>
+        <w:t>fork</w:t>
+      </w:r>
+      <w:r>
+        <w:rPr>
+          <w:rFonts w:ascii="Helvetica" w:eastAsia="宋体" w:hAnsi="Helvetica" w:cs="Helvetica" w:hint="eastAsia"/>
+          <w:color w:val="666666"/>
+          <w:kern w:val="0"/>
+          <w:szCs w:val="21"/>
+        </w:rPr>
+        <w:t>然后</w:t>
+      </w:r>
+      <w:r>
+        <w:rPr>
+          <w:rFonts w:ascii="Helvetica" w:eastAsia="宋体" w:hAnsi="Helvetica" w:cs="Helvetica" w:hint="eastAsia"/>
+          <w:color w:val="666666"/>
+          <w:kern w:val="0"/>
+          <w:szCs w:val="21"/>
+        </w:rPr>
+        <w:t>git</w:t>
+      </w:r>
+      <w:r>
+        <w:rPr>
+          <w:rFonts w:ascii="Helvetica" w:eastAsia="宋体" w:hAnsi="Helvetica" w:cs="Helvetica"/>
+          <w:color w:val="666666"/>
+          <w:kern w:val="0"/>
+          <w:szCs w:val="21"/>
+        </w:rPr>
+        <w:t xml:space="preserve"> </w:t>
+      </w:r>
+      <w:r>
+        <w:rPr>
+          <w:rFonts w:ascii="Helvetica" w:eastAsia="宋体" w:hAnsi="Helvetica" w:cs="Helvetica" w:hint="eastAsia"/>
+          <w:color w:val="666666"/>
+          <w:kern w:val="0"/>
+          <w:szCs w:val="21"/>
+        </w:rPr>
+        <w:t xml:space="preserve">clone </w:t>
+      </w:r>
+      <w:r>
+        <w:rPr>
+          <w:rFonts w:ascii="Helvetica" w:eastAsia="宋体" w:hAnsi="Helvetica" w:cs="Helvetica" w:hint="eastAsia"/>
+          <w:color w:val="666666"/>
+          <w:kern w:val="0"/>
+          <w:szCs w:val="21"/>
+        </w:rPr>
+        <w:t>自己账号下的仓库才能修改</w:t>
+      </w:r>
+    </w:p>
+    <w:p>
+      <w:pPr>
+        <w:widowControl/>
+        <w:spacing w:before="100" w:beforeAutospacing="1" w:after="100" w:afterAutospacing="1" w:line="300" w:lineRule="atLeast"/>
+        <w:rPr>
+          <w:rFonts w:ascii="Helvetica" w:eastAsia="宋体" w:hAnsi="Helvetica" w:cs="Helvetica" w:hint="eastAsia"/>
+          <w:color w:val="666666"/>
+          <w:kern w:val="0"/>
+          <w:szCs w:val="21"/>
+        </w:rPr>
+      </w:pPr>
+      <w:r>
+        <w:rPr>
+          <w:rFonts w:ascii="Helvetica" w:eastAsia="宋体" w:hAnsi="Helvetica" w:cs="Helvetica" w:hint="eastAsia"/>
+          <w:color w:val="666666"/>
+          <w:kern w:val="0"/>
+          <w:szCs w:val="21"/>
+        </w:rPr>
+        <w:t>可以推送</w:t>
+      </w:r>
+      <w:r>
+        <w:rPr>
+          <w:rFonts w:ascii="Helvetica" w:eastAsia="宋体" w:hAnsi="Helvetica" w:cs="Helvetica"/>
+          <w:color w:val="666666"/>
+          <w:kern w:val="0"/>
+          <w:szCs w:val="21"/>
+        </w:rPr>
+        <w:t>pull request</w:t>
+      </w:r>
+      <w:r>
+        <w:rPr>
+          <w:rFonts w:ascii="Helvetica" w:eastAsia="宋体" w:hAnsi="Helvetica" w:cs="Helvetica"/>
+          <w:color w:val="666666"/>
+          <w:kern w:val="0"/>
+          <w:szCs w:val="21"/>
+        </w:rPr>
+        <w:t>给官方仓库来贡献代码。</w:t>
+      </w:r>
     </w:p>
     <w:sectPr>
       <w:pgSz w:w="11906" w:h="16838"/>
@@ -13110,122 +14654,9 @@
 <file path=word/numbering.xml><?xml version="1.0" encoding="utf-8"?>
 <w:numbering xmlns:wpc="http://schemas.microsoft.com/office/word/2010/wordprocessingCanvas" xmlns:mc="http://schemas.openxmlformats.org/markup-compatibility/2006" xmlns:o="urn:schemas-microsoft-com:office:office" xmlns:r="http://schemas.openxmlformats.org/officeDocument/2006/relationships" xmlns:m="http://schemas.openxmlformats.org/officeDocument/2006/math" xmlns:v="urn:schemas-microsoft-com:vml" xmlns:wp14="http://schemas.microsoft.com/office/word/2010/wordprocessingDrawing" xmlns:wp="http://schemas.openxmlformats.org/drawingml/2006/wordprocessingDrawing" xmlns:w10="urn:schemas-microsoft-com:office:word" xmlns:w="http://schemas.openxmlformats.org/wordprocessingml/2006/main" xmlns:w14="http://schemas.microsoft.com/office/word/2010/wordml" xmlns:w15="http://schemas.microsoft.com/office/word/2012/wordml" xmlns:wpg="http://schemas.microsoft.com/office/word/2010/wordprocessingGroup" xmlns:wpi="http://schemas.microsoft.com/office/word/2010/wordprocessingInk" xmlns:wne="http://schemas.microsoft.com/office/word/2006/wordml" xmlns:wps="http://schemas.microsoft.com/office/word/2010/wordprocessingShape" mc:Ignorable="w14 w15 wp14">
   <w:abstractNum w:abstractNumId="0" w15:restartNumberingAfterBreak="0">
-    <w:nsid w:val="3C38652A"/>
+    <w:nsid w:val="0E3F36DA"/>
     <w:multiLevelType w:val="multilevel"/>
-    <w:tmpl w:val="B1FCA7CE"/>
-    <w:lvl w:ilvl="0">
-      <w:start w:val="1"/>
-      <w:numFmt w:val="decimal"/>
-      <w:lvlText w:val="%1."/>
-      <w:lvlJc w:val="left"/>
-      <w:pPr>
-        <w:tabs>
-          <w:tab w:val="num" w:pos="720"/>
-        </w:tabs>
-        <w:ind w:left="720" w:hanging="360"/>
-      </w:pPr>
-    </w:lvl>
-    <w:lvl w:ilvl="1" w:tentative="1">
-      <w:start w:val="1"/>
-      <w:numFmt w:val="decimal"/>
-      <w:lvlText w:val="%2."/>
-      <w:lvlJc w:val="left"/>
-      <w:pPr>
-        <w:tabs>
-          <w:tab w:val="num" w:pos="1440"/>
-        </w:tabs>
-        <w:ind w:left="1440" w:hanging="360"/>
-      </w:pPr>
-    </w:lvl>
-    <w:lvl w:ilvl="2" w:tentative="1">
-      <w:start w:val="1"/>
-      <w:numFmt w:val="decimal"/>
-      <w:lvlText w:val="%3."/>
-      <w:lvlJc w:val="left"/>
-      <w:pPr>
-        <w:tabs>
-          <w:tab w:val="num" w:pos="2160"/>
-        </w:tabs>
-        <w:ind w:left="2160" w:hanging="360"/>
-      </w:pPr>
-    </w:lvl>
-    <w:lvl w:ilvl="3" w:tentative="1">
-      <w:start w:val="1"/>
-      <w:numFmt w:val="decimal"/>
-      <w:lvlText w:val="%4."/>
-      <w:lvlJc w:val="left"/>
-      <w:pPr>
-        <w:tabs>
-          <w:tab w:val="num" w:pos="2880"/>
-        </w:tabs>
-        <w:ind w:left="2880" w:hanging="360"/>
-      </w:pPr>
-    </w:lvl>
-    <w:lvl w:ilvl="4" w:tentative="1">
-      <w:start w:val="1"/>
-      <w:numFmt w:val="decimal"/>
-      <w:lvlText w:val="%5."/>
-      <w:lvlJc w:val="left"/>
-      <w:pPr>
-        <w:tabs>
-          <w:tab w:val="num" w:pos="3600"/>
-        </w:tabs>
-        <w:ind w:left="3600" w:hanging="360"/>
-      </w:pPr>
-    </w:lvl>
-    <w:lvl w:ilvl="5" w:tentative="1">
-      <w:start w:val="1"/>
-      <w:numFmt w:val="decimal"/>
-      <w:lvlText w:val="%6."/>
-      <w:lvlJc w:val="left"/>
-      <w:pPr>
-        <w:tabs>
-          <w:tab w:val="num" w:pos="4320"/>
-        </w:tabs>
-        <w:ind w:left="4320" w:hanging="360"/>
-      </w:pPr>
-    </w:lvl>
-    <w:lvl w:ilvl="6" w:tentative="1">
-      <w:start w:val="1"/>
-      <w:numFmt w:val="decimal"/>
-      <w:lvlText w:val="%7."/>
-      <w:lvlJc w:val="left"/>
-      <w:pPr>
-        <w:tabs>
-          <w:tab w:val="num" w:pos="5040"/>
-        </w:tabs>
-        <w:ind w:left="5040" w:hanging="360"/>
-      </w:pPr>
-    </w:lvl>
-    <w:lvl w:ilvl="7" w:tentative="1">
-      <w:start w:val="1"/>
-      <w:numFmt w:val="decimal"/>
-      <w:lvlText w:val="%8."/>
-      <w:lvlJc w:val="left"/>
-      <w:pPr>
-        <w:tabs>
-          <w:tab w:val="num" w:pos="5760"/>
-        </w:tabs>
-        <w:ind w:left="5760" w:hanging="360"/>
-      </w:pPr>
-    </w:lvl>
-    <w:lvl w:ilvl="8" w:tentative="1">
-      <w:start w:val="1"/>
-      <w:numFmt w:val="decimal"/>
-      <w:lvlText w:val="%9."/>
-      <w:lvlJc w:val="left"/>
-      <w:pPr>
-        <w:tabs>
-          <w:tab w:val="num" w:pos="6480"/>
-        </w:tabs>
-        <w:ind w:left="6480" w:hanging="360"/>
-      </w:pPr>
-    </w:lvl>
-  </w:abstractNum>
-  <w:abstractNum w:abstractNumId="1" w15:restartNumberingAfterBreak="0">
-    <w:nsid w:val="4C8B3C12"/>
-    <w:multiLevelType w:val="multilevel"/>
-    <w:tmpl w:val="68D4F08A"/>
+    <w:tmpl w:val="2EA8294C"/>
     <w:lvl w:ilvl="0">
       <w:start w:val="1"/>
       <w:numFmt w:val="bullet"/>
@@ -13371,11 +14802,544 @@
       </w:rPr>
     </w:lvl>
   </w:abstractNum>
+  <w:abstractNum w:abstractNumId="1" w15:restartNumberingAfterBreak="0">
+    <w:nsid w:val="1D934E6C"/>
+    <w:multiLevelType w:val="hybridMultilevel"/>
+    <w:tmpl w:val="B9A21DB0"/>
+    <w:lvl w:ilvl="0" w:tplc="04090001">
+      <w:start w:val="1"/>
+      <w:numFmt w:val="bullet"/>
+      <w:lvlText w:val=""/>
+      <w:lvlJc w:val="left"/>
+      <w:pPr>
+        <w:ind w:left="420" w:hanging="420"/>
+      </w:pPr>
+      <w:rPr>
+        <w:rFonts w:ascii="Wingdings" w:hAnsi="Wingdings" w:hint="default"/>
+      </w:rPr>
+    </w:lvl>
+    <w:lvl w:ilvl="1" w:tplc="04090003">
+      <w:start w:val="1"/>
+      <w:numFmt w:val="bullet"/>
+      <w:lvlText w:val=""/>
+      <w:lvlJc w:val="left"/>
+      <w:pPr>
+        <w:ind w:left="840" w:hanging="420"/>
+      </w:pPr>
+      <w:rPr>
+        <w:rFonts w:ascii="Wingdings" w:hAnsi="Wingdings" w:hint="default"/>
+      </w:rPr>
+    </w:lvl>
+    <w:lvl w:ilvl="2" w:tplc="04090005" w:tentative="1">
+      <w:start w:val="1"/>
+      <w:numFmt w:val="bullet"/>
+      <w:lvlText w:val=""/>
+      <w:lvlJc w:val="left"/>
+      <w:pPr>
+        <w:ind w:left="1260" w:hanging="420"/>
+      </w:pPr>
+      <w:rPr>
+        <w:rFonts w:ascii="Wingdings" w:hAnsi="Wingdings" w:hint="default"/>
+      </w:rPr>
+    </w:lvl>
+    <w:lvl w:ilvl="3" w:tplc="04090001" w:tentative="1">
+      <w:start w:val="1"/>
+      <w:numFmt w:val="bullet"/>
+      <w:lvlText w:val=""/>
+      <w:lvlJc w:val="left"/>
+      <w:pPr>
+        <w:ind w:left="1680" w:hanging="420"/>
+      </w:pPr>
+      <w:rPr>
+        <w:rFonts w:ascii="Wingdings" w:hAnsi="Wingdings" w:hint="default"/>
+      </w:rPr>
+    </w:lvl>
+    <w:lvl w:ilvl="4" w:tplc="04090003" w:tentative="1">
+      <w:start w:val="1"/>
+      <w:numFmt w:val="bullet"/>
+      <w:lvlText w:val=""/>
+      <w:lvlJc w:val="left"/>
+      <w:pPr>
+        <w:ind w:left="2100" w:hanging="420"/>
+      </w:pPr>
+      <w:rPr>
+        <w:rFonts w:ascii="Wingdings" w:hAnsi="Wingdings" w:hint="default"/>
+      </w:rPr>
+    </w:lvl>
+    <w:lvl w:ilvl="5" w:tplc="04090005" w:tentative="1">
+      <w:start w:val="1"/>
+      <w:numFmt w:val="bullet"/>
+      <w:lvlText w:val=""/>
+      <w:lvlJc w:val="left"/>
+      <w:pPr>
+        <w:ind w:left="2520" w:hanging="420"/>
+      </w:pPr>
+      <w:rPr>
+        <w:rFonts w:ascii="Wingdings" w:hAnsi="Wingdings" w:hint="default"/>
+      </w:rPr>
+    </w:lvl>
+    <w:lvl w:ilvl="6" w:tplc="04090001" w:tentative="1">
+      <w:start w:val="1"/>
+      <w:numFmt w:val="bullet"/>
+      <w:lvlText w:val=""/>
+      <w:lvlJc w:val="left"/>
+      <w:pPr>
+        <w:ind w:left="2940" w:hanging="420"/>
+      </w:pPr>
+      <w:rPr>
+        <w:rFonts w:ascii="Wingdings" w:hAnsi="Wingdings" w:hint="default"/>
+      </w:rPr>
+    </w:lvl>
+    <w:lvl w:ilvl="7" w:tplc="04090003" w:tentative="1">
+      <w:start w:val="1"/>
+      <w:numFmt w:val="bullet"/>
+      <w:lvlText w:val=""/>
+      <w:lvlJc w:val="left"/>
+      <w:pPr>
+        <w:ind w:left="3360" w:hanging="420"/>
+      </w:pPr>
+      <w:rPr>
+        <w:rFonts w:ascii="Wingdings" w:hAnsi="Wingdings" w:hint="default"/>
+      </w:rPr>
+    </w:lvl>
+    <w:lvl w:ilvl="8" w:tplc="04090005" w:tentative="1">
+      <w:start w:val="1"/>
+      <w:numFmt w:val="bullet"/>
+      <w:lvlText w:val=""/>
+      <w:lvlJc w:val="left"/>
+      <w:pPr>
+        <w:ind w:left="3780" w:hanging="420"/>
+      </w:pPr>
+      <w:rPr>
+        <w:rFonts w:ascii="Wingdings" w:hAnsi="Wingdings" w:hint="default"/>
+      </w:rPr>
+    </w:lvl>
+  </w:abstractNum>
+  <w:abstractNum w:abstractNumId="2" w15:restartNumberingAfterBreak="0">
+    <w:nsid w:val="3C38652A"/>
+    <w:multiLevelType w:val="multilevel"/>
+    <w:tmpl w:val="B1FCA7CE"/>
+    <w:lvl w:ilvl="0">
+      <w:start w:val="1"/>
+      <w:numFmt w:val="decimal"/>
+      <w:lvlText w:val="%1."/>
+      <w:lvlJc w:val="left"/>
+      <w:pPr>
+        <w:tabs>
+          <w:tab w:val="num" w:pos="720"/>
+        </w:tabs>
+        <w:ind w:left="720" w:hanging="360"/>
+      </w:pPr>
+    </w:lvl>
+    <w:lvl w:ilvl="1" w:tentative="1">
+      <w:start w:val="1"/>
+      <w:numFmt w:val="decimal"/>
+      <w:lvlText w:val="%2."/>
+      <w:lvlJc w:val="left"/>
+      <w:pPr>
+        <w:tabs>
+          <w:tab w:val="num" w:pos="1440"/>
+        </w:tabs>
+        <w:ind w:left="1440" w:hanging="360"/>
+      </w:pPr>
+    </w:lvl>
+    <w:lvl w:ilvl="2" w:tentative="1">
+      <w:start w:val="1"/>
+      <w:numFmt w:val="decimal"/>
+      <w:lvlText w:val="%3."/>
+      <w:lvlJc w:val="left"/>
+      <w:pPr>
+        <w:tabs>
+          <w:tab w:val="num" w:pos="2160"/>
+        </w:tabs>
+        <w:ind w:left="2160" w:hanging="360"/>
+      </w:pPr>
+    </w:lvl>
+    <w:lvl w:ilvl="3" w:tentative="1">
+      <w:start w:val="1"/>
+      <w:numFmt w:val="decimal"/>
+      <w:lvlText w:val="%4."/>
+      <w:lvlJc w:val="left"/>
+      <w:pPr>
+        <w:tabs>
+          <w:tab w:val="num" w:pos="2880"/>
+        </w:tabs>
+        <w:ind w:left="2880" w:hanging="360"/>
+      </w:pPr>
+    </w:lvl>
+    <w:lvl w:ilvl="4" w:tentative="1">
+      <w:start w:val="1"/>
+      <w:numFmt w:val="decimal"/>
+      <w:lvlText w:val="%5."/>
+      <w:lvlJc w:val="left"/>
+      <w:pPr>
+        <w:tabs>
+          <w:tab w:val="num" w:pos="3600"/>
+        </w:tabs>
+        <w:ind w:left="3600" w:hanging="360"/>
+      </w:pPr>
+    </w:lvl>
+    <w:lvl w:ilvl="5" w:tentative="1">
+      <w:start w:val="1"/>
+      <w:numFmt w:val="decimal"/>
+      <w:lvlText w:val="%6."/>
+      <w:lvlJc w:val="left"/>
+      <w:pPr>
+        <w:tabs>
+          <w:tab w:val="num" w:pos="4320"/>
+        </w:tabs>
+        <w:ind w:left="4320" w:hanging="360"/>
+      </w:pPr>
+    </w:lvl>
+    <w:lvl w:ilvl="6" w:tentative="1">
+      <w:start w:val="1"/>
+      <w:numFmt w:val="decimal"/>
+      <w:lvlText w:val="%7."/>
+      <w:lvlJc w:val="left"/>
+      <w:pPr>
+        <w:tabs>
+          <w:tab w:val="num" w:pos="5040"/>
+        </w:tabs>
+        <w:ind w:left="5040" w:hanging="360"/>
+      </w:pPr>
+    </w:lvl>
+    <w:lvl w:ilvl="7" w:tentative="1">
+      <w:start w:val="1"/>
+      <w:numFmt w:val="decimal"/>
+      <w:lvlText w:val="%8."/>
+      <w:lvlJc w:val="left"/>
+      <w:pPr>
+        <w:tabs>
+          <w:tab w:val="num" w:pos="5760"/>
+        </w:tabs>
+        <w:ind w:left="5760" w:hanging="360"/>
+      </w:pPr>
+    </w:lvl>
+    <w:lvl w:ilvl="8" w:tentative="1">
+      <w:start w:val="1"/>
+      <w:numFmt w:val="decimal"/>
+      <w:lvlText w:val="%9."/>
+      <w:lvlJc w:val="left"/>
+      <w:pPr>
+        <w:tabs>
+          <w:tab w:val="num" w:pos="6480"/>
+        </w:tabs>
+        <w:ind w:left="6480" w:hanging="360"/>
+      </w:pPr>
+    </w:lvl>
+  </w:abstractNum>
+  <w:abstractNum w:abstractNumId="3" w15:restartNumberingAfterBreak="0">
+    <w:nsid w:val="46514EA4"/>
+    <w:multiLevelType w:val="multilevel"/>
+    <w:tmpl w:val="77CEABAE"/>
+    <w:lvl w:ilvl="0">
+      <w:start w:val="1"/>
+      <w:numFmt w:val="bullet"/>
+      <w:lvlText w:val=""/>
+      <w:lvlJc w:val="left"/>
+      <w:pPr>
+        <w:tabs>
+          <w:tab w:val="num" w:pos="720"/>
+        </w:tabs>
+        <w:ind w:left="720" w:hanging="360"/>
+      </w:pPr>
+      <w:rPr>
+        <w:rFonts w:ascii="Symbol" w:hAnsi="Symbol" w:hint="default"/>
+        <w:sz w:val="20"/>
+      </w:rPr>
+    </w:lvl>
+    <w:lvl w:ilvl="1" w:tentative="1">
+      <w:start w:val="1"/>
+      <w:numFmt w:val="bullet"/>
+      <w:lvlText w:val="o"/>
+      <w:lvlJc w:val="left"/>
+      <w:pPr>
+        <w:tabs>
+          <w:tab w:val="num" w:pos="1440"/>
+        </w:tabs>
+        <w:ind w:left="1440" w:hanging="360"/>
+      </w:pPr>
+      <w:rPr>
+        <w:rFonts w:ascii="Courier New" w:hAnsi="Courier New" w:hint="default"/>
+        <w:sz w:val="20"/>
+      </w:rPr>
+    </w:lvl>
+    <w:lvl w:ilvl="2" w:tentative="1">
+      <w:start w:val="1"/>
+      <w:numFmt w:val="bullet"/>
+      <w:lvlText w:val=""/>
+      <w:lvlJc w:val="left"/>
+      <w:pPr>
+        <w:tabs>
+          <w:tab w:val="num" w:pos="2160"/>
+        </w:tabs>
+        <w:ind w:left="2160" w:hanging="360"/>
+      </w:pPr>
+      <w:rPr>
+        <w:rFonts w:ascii="Wingdings" w:hAnsi="Wingdings" w:hint="default"/>
+        <w:sz w:val="20"/>
+      </w:rPr>
+    </w:lvl>
+    <w:lvl w:ilvl="3" w:tentative="1">
+      <w:start w:val="1"/>
+      <w:numFmt w:val="bullet"/>
+      <w:lvlText w:val=""/>
+      <w:lvlJc w:val="left"/>
+      <w:pPr>
+        <w:tabs>
+          <w:tab w:val="num" w:pos="2880"/>
+        </w:tabs>
+        <w:ind w:left="2880" w:hanging="360"/>
+      </w:pPr>
+      <w:rPr>
+        <w:rFonts w:ascii="Wingdings" w:hAnsi="Wingdings" w:hint="default"/>
+        <w:sz w:val="20"/>
+      </w:rPr>
+    </w:lvl>
+    <w:lvl w:ilvl="4" w:tentative="1">
+      <w:start w:val="1"/>
+      <w:numFmt w:val="bullet"/>
+      <w:lvlText w:val=""/>
+      <w:lvlJc w:val="left"/>
+      <w:pPr>
+        <w:tabs>
+          <w:tab w:val="num" w:pos="3600"/>
+        </w:tabs>
+        <w:ind w:left="3600" w:hanging="360"/>
+      </w:pPr>
+      <w:rPr>
+        <w:rFonts w:ascii="Wingdings" w:hAnsi="Wingdings" w:hint="default"/>
+        <w:sz w:val="20"/>
+      </w:rPr>
+    </w:lvl>
+    <w:lvl w:ilvl="5" w:tentative="1">
+      <w:start w:val="1"/>
+      <w:numFmt w:val="bullet"/>
+      <w:lvlText w:val=""/>
+      <w:lvlJc w:val="left"/>
+      <w:pPr>
+        <w:tabs>
+          <w:tab w:val="num" w:pos="4320"/>
+        </w:tabs>
+        <w:ind w:left="4320" w:hanging="360"/>
+      </w:pPr>
+      <w:rPr>
+        <w:rFonts w:ascii="Wingdings" w:hAnsi="Wingdings" w:hint="default"/>
+        <w:sz w:val="20"/>
+      </w:rPr>
+    </w:lvl>
+    <w:lvl w:ilvl="6" w:tentative="1">
+      <w:start w:val="1"/>
+      <w:numFmt w:val="bullet"/>
+      <w:lvlText w:val=""/>
+      <w:lvlJc w:val="left"/>
+      <w:pPr>
+        <w:tabs>
+          <w:tab w:val="num" w:pos="5040"/>
+        </w:tabs>
+        <w:ind w:left="5040" w:hanging="360"/>
+      </w:pPr>
+      <w:rPr>
+        <w:rFonts w:ascii="Wingdings" w:hAnsi="Wingdings" w:hint="default"/>
+        <w:sz w:val="20"/>
+      </w:rPr>
+    </w:lvl>
+    <w:lvl w:ilvl="7" w:tentative="1">
+      <w:start w:val="1"/>
+      <w:numFmt w:val="bullet"/>
+      <w:lvlText w:val=""/>
+      <w:lvlJc w:val="left"/>
+      <w:pPr>
+        <w:tabs>
+          <w:tab w:val="num" w:pos="5760"/>
+        </w:tabs>
+        <w:ind w:left="5760" w:hanging="360"/>
+      </w:pPr>
+      <w:rPr>
+        <w:rFonts w:ascii="Wingdings" w:hAnsi="Wingdings" w:hint="default"/>
+        <w:sz w:val="20"/>
+      </w:rPr>
+    </w:lvl>
+    <w:lvl w:ilvl="8" w:tentative="1">
+      <w:start w:val="1"/>
+      <w:numFmt w:val="bullet"/>
+      <w:lvlText w:val=""/>
+      <w:lvlJc w:val="left"/>
+      <w:pPr>
+        <w:tabs>
+          <w:tab w:val="num" w:pos="6480"/>
+        </w:tabs>
+        <w:ind w:left="6480" w:hanging="360"/>
+      </w:pPr>
+      <w:rPr>
+        <w:rFonts w:ascii="Wingdings" w:hAnsi="Wingdings" w:hint="default"/>
+        <w:sz w:val="20"/>
+      </w:rPr>
+    </w:lvl>
+  </w:abstractNum>
+  <w:abstractNum w:abstractNumId="4" w15:restartNumberingAfterBreak="0">
+    <w:nsid w:val="4C8B3C12"/>
+    <w:multiLevelType w:val="multilevel"/>
+    <w:tmpl w:val="68D4F08A"/>
+    <w:lvl w:ilvl="0">
+      <w:start w:val="1"/>
+      <w:numFmt w:val="bullet"/>
+      <w:lvlText w:val=""/>
+      <w:lvlJc w:val="left"/>
+      <w:pPr>
+        <w:tabs>
+          <w:tab w:val="num" w:pos="720"/>
+        </w:tabs>
+        <w:ind w:left="720" w:hanging="360"/>
+      </w:pPr>
+      <w:rPr>
+        <w:rFonts w:ascii="Symbol" w:hAnsi="Symbol" w:hint="default"/>
+        <w:sz w:val="20"/>
+      </w:rPr>
+    </w:lvl>
+    <w:lvl w:ilvl="1" w:tentative="1">
+      <w:start w:val="1"/>
+      <w:numFmt w:val="bullet"/>
+      <w:lvlText w:val="o"/>
+      <w:lvlJc w:val="left"/>
+      <w:pPr>
+        <w:tabs>
+          <w:tab w:val="num" w:pos="1440"/>
+        </w:tabs>
+        <w:ind w:left="1440" w:hanging="360"/>
+      </w:pPr>
+      <w:rPr>
+        <w:rFonts w:ascii="Courier New" w:hAnsi="Courier New" w:hint="default"/>
+        <w:sz w:val="20"/>
+      </w:rPr>
+    </w:lvl>
+    <w:lvl w:ilvl="2" w:tentative="1">
+      <w:start w:val="1"/>
+      <w:numFmt w:val="bullet"/>
+      <w:lvlText w:val=""/>
+      <w:lvlJc w:val="left"/>
+      <w:pPr>
+        <w:tabs>
+          <w:tab w:val="num" w:pos="2160"/>
+        </w:tabs>
+        <w:ind w:left="2160" w:hanging="360"/>
+      </w:pPr>
+      <w:rPr>
+        <w:rFonts w:ascii="Wingdings" w:hAnsi="Wingdings" w:hint="default"/>
+        <w:sz w:val="20"/>
+      </w:rPr>
+    </w:lvl>
+    <w:lvl w:ilvl="3" w:tentative="1">
+      <w:start w:val="1"/>
+      <w:numFmt w:val="bullet"/>
+      <w:lvlText w:val=""/>
+      <w:lvlJc w:val="left"/>
+      <w:pPr>
+        <w:tabs>
+          <w:tab w:val="num" w:pos="2880"/>
+        </w:tabs>
+        <w:ind w:left="2880" w:hanging="360"/>
+      </w:pPr>
+      <w:rPr>
+        <w:rFonts w:ascii="Wingdings" w:hAnsi="Wingdings" w:hint="default"/>
+        <w:sz w:val="20"/>
+      </w:rPr>
+    </w:lvl>
+    <w:lvl w:ilvl="4" w:tentative="1">
+      <w:start w:val="1"/>
+      <w:numFmt w:val="bullet"/>
+      <w:lvlText w:val=""/>
+      <w:lvlJc w:val="left"/>
+      <w:pPr>
+        <w:tabs>
+          <w:tab w:val="num" w:pos="3600"/>
+        </w:tabs>
+        <w:ind w:left="3600" w:hanging="360"/>
+      </w:pPr>
+      <w:rPr>
+        <w:rFonts w:ascii="Wingdings" w:hAnsi="Wingdings" w:hint="default"/>
+        <w:sz w:val="20"/>
+      </w:rPr>
+    </w:lvl>
+    <w:lvl w:ilvl="5" w:tentative="1">
+      <w:start w:val="1"/>
+      <w:numFmt w:val="bullet"/>
+      <w:lvlText w:val=""/>
+      <w:lvlJc w:val="left"/>
+      <w:pPr>
+        <w:tabs>
+          <w:tab w:val="num" w:pos="4320"/>
+        </w:tabs>
+        <w:ind w:left="4320" w:hanging="360"/>
+      </w:pPr>
+      <w:rPr>
+        <w:rFonts w:ascii="Wingdings" w:hAnsi="Wingdings" w:hint="default"/>
+        <w:sz w:val="20"/>
+      </w:rPr>
+    </w:lvl>
+    <w:lvl w:ilvl="6" w:tentative="1">
+      <w:start w:val="1"/>
+      <w:numFmt w:val="bullet"/>
+      <w:lvlText w:val=""/>
+      <w:lvlJc w:val="left"/>
+      <w:pPr>
+        <w:tabs>
+          <w:tab w:val="num" w:pos="5040"/>
+        </w:tabs>
+        <w:ind w:left="5040" w:hanging="360"/>
+      </w:pPr>
+      <w:rPr>
+        <w:rFonts w:ascii="Wingdings" w:hAnsi="Wingdings" w:hint="default"/>
+        <w:sz w:val="20"/>
+      </w:rPr>
+    </w:lvl>
+    <w:lvl w:ilvl="7" w:tentative="1">
+      <w:start w:val="1"/>
+      <w:numFmt w:val="bullet"/>
+      <w:lvlText w:val=""/>
+      <w:lvlJc w:val="left"/>
+      <w:pPr>
+        <w:tabs>
+          <w:tab w:val="num" w:pos="5760"/>
+        </w:tabs>
+        <w:ind w:left="5760" w:hanging="360"/>
+      </w:pPr>
+      <w:rPr>
+        <w:rFonts w:ascii="Wingdings" w:hAnsi="Wingdings" w:hint="default"/>
+        <w:sz w:val="20"/>
+      </w:rPr>
+    </w:lvl>
+    <w:lvl w:ilvl="8" w:tentative="1">
+      <w:start w:val="1"/>
+      <w:numFmt w:val="bullet"/>
+      <w:lvlText w:val=""/>
+      <w:lvlJc w:val="left"/>
+      <w:pPr>
+        <w:tabs>
+          <w:tab w:val="num" w:pos="6480"/>
+        </w:tabs>
+        <w:ind w:left="6480" w:hanging="360"/>
+      </w:pPr>
+      <w:rPr>
+        <w:rFonts w:ascii="Wingdings" w:hAnsi="Wingdings" w:hint="default"/>
+        <w:sz w:val="20"/>
+      </w:rPr>
+    </w:lvl>
+  </w:abstractNum>
   <w:num w:numId="1">
-    <w:abstractNumId w:val="1"/>
+    <w:abstractNumId w:val="4"/>
   </w:num>
   <w:num w:numId="2">
+    <w:abstractNumId w:val="2"/>
+  </w:num>
+  <w:num w:numId="3">
     <w:abstractNumId w:val="0"/>
+  </w:num>
+  <w:num w:numId="4">
+    <w:abstractNumId w:val="3"/>
+  </w:num>
+  <w:num w:numId="5">
+    <w:abstractNumId w:val="1"/>
   </w:num>
 </w:numbering>
 </file>

</xml_diff>